<commit_message>
added diagram to approach
</commit_message>
<xml_diff>
--- a/Approach and Usage.docx
+++ b/Approach and Usage.docx
@@ -97,6 +97,1172 @@
         <w:jc w:val="both"/>
         <w:rPr>
           <w:rFonts w:ascii="Arial" w:hAnsi="Arial" w:cs="Arial"/>
+        </w:rPr>
+      </w:pPr>
+    </w:p>
+    <w:p>
+      <w:pPr>
+        <w:jc w:val="both"/>
+        <w:rPr>
+          <w:rFonts w:ascii="Arial" w:hAnsi="Arial" w:cs="Arial"/>
+        </w:rPr>
+      </w:pPr>
+    </w:p>
+    <w:p>
+      <w:pPr>
+        <w:jc w:val="both"/>
+        <w:rPr>
+          <w:rFonts w:ascii="Arial" w:hAnsi="Arial" w:cs="Arial"/>
+        </w:rPr>
+      </w:pPr>
+    </w:p>
+    <w:p>
+      <w:pPr>
+        <w:jc w:val="both"/>
+        <w:rPr>
+          <w:rFonts w:ascii="Arial" w:hAnsi="Arial" w:cs="Arial"/>
+        </w:rPr>
+      </w:pPr>
+      <w:r>
+        <w:rPr>
+          <w:rFonts w:ascii="Arial" w:hAnsi="Arial" w:cs="Arial"/>
+          <w:noProof/>
+        </w:rPr>
+        <mc:AlternateContent>
+          <mc:Choice Requires="wps">
+            <w:drawing>
+              <wp:anchor distT="0" distB="0" distL="114300" distR="114300" simplePos="0" relativeHeight="251659264" behindDoc="0" locked="0" layoutInCell="1" allowOverlap="1" wp14:anchorId="158578CE" wp14:editId="3C782B10">
+                <wp:simplePos x="0" y="0"/>
+                <wp:positionH relativeFrom="column">
+                  <wp:posOffset>4394200</wp:posOffset>
+                </wp:positionH>
+                <wp:positionV relativeFrom="paragraph">
+                  <wp:posOffset>150495</wp:posOffset>
+                </wp:positionV>
+                <wp:extent cx="1828800" cy="4447540"/>
+                <wp:effectExtent l="0" t="0" r="25400" b="22860"/>
+                <wp:wrapThrough wrapText="bothSides">
+                  <wp:wrapPolygon edited="0">
+                    <wp:start x="0" y="0"/>
+                    <wp:lineTo x="0" y="21588"/>
+                    <wp:lineTo x="21600" y="21588"/>
+                    <wp:lineTo x="21600" y="0"/>
+                    <wp:lineTo x="0" y="0"/>
+                  </wp:wrapPolygon>
+                </wp:wrapThrough>
+                <wp:docPr id="2" name="Rectangle 2"/>
+                <wp:cNvGraphicFramePr/>
+                <a:graphic xmlns:a="http://schemas.openxmlformats.org/drawingml/2006/main">
+                  <a:graphicData uri="http://schemas.microsoft.com/office/word/2010/wordprocessingShape">
+                    <wps:wsp>
+                      <wps:cNvSpPr/>
+                      <wps:spPr>
+                        <a:xfrm>
+                          <a:off x="0" y="0"/>
+                          <a:ext cx="1828800" cy="4447540"/>
+                        </a:xfrm>
+                        <a:prstGeom prst="rect">
+                          <a:avLst/>
+                        </a:prstGeom>
+                      </wps:spPr>
+                      <wps:style>
+                        <a:lnRef idx="2">
+                          <a:schemeClr val="accent1">
+                            <a:shade val="50000"/>
+                          </a:schemeClr>
+                        </a:lnRef>
+                        <a:fillRef idx="1">
+                          <a:schemeClr val="accent1"/>
+                        </a:fillRef>
+                        <a:effectRef idx="0">
+                          <a:schemeClr val="accent1"/>
+                        </a:effectRef>
+                        <a:fontRef idx="minor">
+                          <a:schemeClr val="lt1"/>
+                        </a:fontRef>
+                      </wps:style>
+                      <wps:txbx>
+                        <w:txbxContent>
+                          <w:p>
+                            <w:pPr>
+                              <w:jc w:val="center"/>
+                            </w:pPr>
+                            <w:r>
+                              <w:t>HTTP Server</w:t>
+                            </w:r>
+                          </w:p>
+                        </w:txbxContent>
+                      </wps:txbx>
+                      <wps:bodyPr rot="0" spcFirstLastPara="0" vertOverflow="overflow" horzOverflow="overflow" vert="horz" wrap="square" lIns="91440" tIns="45720" rIns="91440" bIns="45720" numCol="1" spcCol="0" rtlCol="0" fromWordArt="0" anchor="ctr" anchorCtr="0" forceAA="0" compatLnSpc="1">
+                        <a:prstTxWarp prst="textNoShape">
+                          <a:avLst/>
+                        </a:prstTxWarp>
+                        <a:noAutofit/>
+                      </wps:bodyPr>
+                    </wps:wsp>
+                  </a:graphicData>
+                </a:graphic>
+                <wp14:sizeRelV relativeFrom="margin">
+                  <wp14:pctHeight>0</wp14:pctHeight>
+                </wp14:sizeRelV>
+              </wp:anchor>
+            </w:drawing>
+          </mc:Choice>
+          <mc:Fallback>
+            <w:pict>
+              <v:rect w14:anchorId="158578CE" id="Rectangle 2" o:spid="_x0000_s1026" style="position:absolute;left:0;text-align:left;margin-left:346pt;margin-top:11.85pt;width:2in;height:350.2pt;z-index:251659264;visibility:visible;mso-wrap-style:square;mso-height-percent:0;mso-wrap-distance-left:9pt;mso-wrap-distance-top:0;mso-wrap-distance-right:9pt;mso-wrap-distance-bottom:0;mso-position-horizontal:absolute;mso-position-horizontal-relative:text;mso-position-vertical:absolute;mso-position-vertical-relative:text;mso-height-percent:0;mso-height-relative:margin;v-text-anchor:middle" o:gfxdata="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" fillcolor="#5b9bd5 [3204]" strokecolor="#1f4d78 [1604]" strokeweight="1pt">
+                <v:textbox>
+                  <w:txbxContent>
+                    <w:p>
+                      <w:pPr>
+                        <w:jc w:val="center"/>
+                      </w:pPr>
+                      <w:r>
+                        <w:t>HTTP Server</w:t>
+                      </w:r>
+                    </w:p>
+                  </w:txbxContent>
+                </v:textbox>
+                <w10:wrap type="through"/>
+              </v:rect>
+            </w:pict>
+          </mc:Fallback>
+        </mc:AlternateContent>
+      </w:r>
+      <w:r>
+        <w:rPr>
+          <w:rFonts w:ascii="Arial" w:hAnsi="Arial" w:cs="Arial"/>
+          <w:noProof/>
+        </w:rPr>
+        <mc:AlternateContent>
+          <mc:Choice Requires="wps">
+            <w:drawing>
+              <wp:anchor distT="0" distB="0" distL="114300" distR="114300" simplePos="0" relativeHeight="251660288" behindDoc="0" locked="0" layoutInCell="1" allowOverlap="1" wp14:anchorId="6918CF70" wp14:editId="77DAF897">
+                <wp:simplePos x="0" y="0"/>
+                <wp:positionH relativeFrom="column">
+                  <wp:posOffset>50800</wp:posOffset>
+                </wp:positionH>
+                <wp:positionV relativeFrom="paragraph">
+                  <wp:posOffset>58420</wp:posOffset>
+                </wp:positionV>
+                <wp:extent cx="1828800" cy="4574540"/>
+                <wp:effectExtent l="0" t="0" r="25400" b="22860"/>
+                <wp:wrapThrough wrapText="bothSides">
+                  <wp:wrapPolygon edited="0">
+                    <wp:start x="0" y="0"/>
+                    <wp:lineTo x="0" y="21588"/>
+                    <wp:lineTo x="21600" y="21588"/>
+                    <wp:lineTo x="21600" y="0"/>
+                    <wp:lineTo x="0" y="0"/>
+                  </wp:wrapPolygon>
+                </wp:wrapThrough>
+                <wp:docPr id="3" name="Rectangle 3"/>
+                <wp:cNvGraphicFramePr/>
+                <a:graphic xmlns:a="http://schemas.openxmlformats.org/drawingml/2006/main">
+                  <a:graphicData uri="http://schemas.microsoft.com/office/word/2010/wordprocessingShape">
+                    <wps:wsp>
+                      <wps:cNvSpPr/>
+                      <wps:spPr>
+                        <a:xfrm>
+                          <a:off x="0" y="0"/>
+                          <a:ext cx="1828800" cy="4574540"/>
+                        </a:xfrm>
+                        <a:prstGeom prst="rect">
+                          <a:avLst/>
+                        </a:prstGeom>
+                      </wps:spPr>
+                      <wps:style>
+                        <a:lnRef idx="2">
+                          <a:schemeClr val="accent1">
+                            <a:shade val="50000"/>
+                          </a:schemeClr>
+                        </a:lnRef>
+                        <a:fillRef idx="1">
+                          <a:schemeClr val="accent1"/>
+                        </a:fillRef>
+                        <a:effectRef idx="0">
+                          <a:schemeClr val="accent1"/>
+                        </a:effectRef>
+                        <a:fontRef idx="minor">
+                          <a:schemeClr val="lt1"/>
+                        </a:fontRef>
+                      </wps:style>
+                      <wps:txbx>
+                        <w:txbxContent>
+                          <w:p>
+                            <w:pPr>
+                              <w:jc w:val="center"/>
+                            </w:pPr>
+                            <w:r>
+                              <w:t>HTTP client (Web browser</w:t>
+                            </w:r>
+                          </w:p>
+                          <w:p>
+                            <w:pPr>
+                              <w:jc w:val="center"/>
+                            </w:pPr>
+                            <w:r>
+                              <w:t>Or CURL)</w:t>
+                            </w:r>
+                          </w:p>
+                        </w:txbxContent>
+                      </wps:txbx>
+                      <wps:bodyPr rot="0" spcFirstLastPara="0" vertOverflow="overflow" horzOverflow="overflow" vert="horz" wrap="square" lIns="91440" tIns="45720" rIns="91440" bIns="45720" numCol="1" spcCol="0" rtlCol="0" fromWordArt="0" anchor="ctr" anchorCtr="0" forceAA="0" compatLnSpc="1">
+                        <a:prstTxWarp prst="textNoShape">
+                          <a:avLst/>
+                        </a:prstTxWarp>
+                        <a:noAutofit/>
+                      </wps:bodyPr>
+                    </wps:wsp>
+                  </a:graphicData>
+                </a:graphic>
+                <wp14:sizeRelV relativeFrom="margin">
+                  <wp14:pctHeight>0</wp14:pctHeight>
+                </wp14:sizeRelV>
+              </wp:anchor>
+            </w:drawing>
+          </mc:Choice>
+          <mc:Fallback>
+            <w:pict>
+              <v:rect w14:anchorId="6918CF70" id="Rectangle 3" o:spid="_x0000_s1027" style="position:absolute;left:0;text-align:left;margin-left:4pt;margin-top:4.6pt;width:2in;height:360.2pt;z-index:251660288;visibility:visible;mso-wrap-style:square;mso-height-percent:0;mso-wrap-distance-left:9pt;mso-wrap-distance-top:0;mso-wrap-distance-right:9pt;mso-wrap-distance-bottom:0;mso-position-horizontal:absolute;mso-position-horizontal-relative:text;mso-position-vertical:absolute;mso-position-vertical-relative:text;mso-height-percent:0;mso-height-relative:margin;v-text-anchor:middle" o:gfxdata="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" fillcolor="#5b9bd5 [3204]" strokecolor="#1f4d78 [1604]" strokeweight="1pt">
+                <v:textbox>
+                  <w:txbxContent>
+                    <w:p>
+                      <w:pPr>
+                        <w:jc w:val="center"/>
+                      </w:pPr>
+                      <w:r>
+                        <w:t>HTTP client (Web browser</w:t>
+                      </w:r>
+                    </w:p>
+                    <w:p>
+                      <w:pPr>
+                        <w:jc w:val="center"/>
+                      </w:pPr>
+                      <w:r>
+                        <w:t>Or CURL)</w:t>
+                      </w:r>
+                    </w:p>
+                  </w:txbxContent>
+                </v:textbox>
+                <w10:wrap type="through"/>
+              </v:rect>
+            </w:pict>
+          </mc:Fallback>
+        </mc:AlternateContent>
+      </w:r>
+    </w:p>
+    <w:p>
+      <w:pPr>
+        <w:jc w:val="both"/>
+        <w:rPr>
+          <w:rFonts w:ascii="Arial" w:hAnsi="Arial" w:cs="Arial"/>
+        </w:rPr>
+      </w:pPr>
+      <w:r>
+        <w:rPr>
+          <w:rFonts w:ascii="Arial" w:hAnsi="Arial" w:cs="Arial"/>
+        </w:rPr>
+        <w:t>1.</w:t>
+      </w:r>
+      <w:r>
+        <w:rPr>
+          <w:rFonts w:ascii="Arial" w:hAnsi="Arial" w:cs="Arial"/>
+        </w:rPr>
+        <w:t>POST /range (min, max, correct)</w:t>
+      </w:r>
+    </w:p>
+    <w:p>
+      <w:pPr>
+        <w:jc w:val="both"/>
+        <w:rPr>
+          <w:rFonts w:ascii="Arial" w:hAnsi="Arial" w:cs="Arial"/>
+        </w:rPr>
+      </w:pPr>
+      <w:r>
+        <w:rPr>
+          <w:rFonts w:ascii="Arial" w:hAnsi="Arial" w:cs="Arial"/>
+          <w:noProof/>
+        </w:rPr>
+        <mc:AlternateContent>
+          <mc:Choice Requires="wps">
+            <w:drawing>
+              <wp:anchor distT="0" distB="0" distL="114300" distR="114300" simplePos="0" relativeHeight="251661312" behindDoc="0" locked="0" layoutInCell="1" allowOverlap="1" wp14:anchorId="267FB131" wp14:editId="0D420151">
+                <wp:simplePos x="0" y="0"/>
+                <wp:positionH relativeFrom="column">
+                  <wp:posOffset>1880870</wp:posOffset>
+                </wp:positionH>
+                <wp:positionV relativeFrom="paragraph">
+                  <wp:posOffset>48895</wp:posOffset>
+                </wp:positionV>
+                <wp:extent cx="2514600" cy="0"/>
+                <wp:effectExtent l="0" t="76200" r="50800" b="101600"/>
+                <wp:wrapNone/>
+                <wp:docPr id="5" name="Straight Arrow Connector 5"/>
+                <wp:cNvGraphicFramePr/>
+                <a:graphic xmlns:a="http://schemas.openxmlformats.org/drawingml/2006/main">
+                  <a:graphicData uri="http://schemas.microsoft.com/office/word/2010/wordprocessingShape">
+                    <wps:wsp>
+                      <wps:cNvCnPr/>
+                      <wps:spPr>
+                        <a:xfrm>
+                          <a:off x="0" y="0"/>
+                          <a:ext cx="2514600" cy="0"/>
+                        </a:xfrm>
+                        <a:prstGeom prst="straightConnector1">
+                          <a:avLst/>
+                        </a:prstGeom>
+                        <a:ln>
+                          <a:tailEnd type="triangle"/>
+                        </a:ln>
+                      </wps:spPr>
+                      <wps:style>
+                        <a:lnRef idx="1">
+                          <a:schemeClr val="accent1"/>
+                        </a:lnRef>
+                        <a:fillRef idx="0">
+                          <a:schemeClr val="accent1"/>
+                        </a:fillRef>
+                        <a:effectRef idx="0">
+                          <a:schemeClr val="accent1"/>
+                        </a:effectRef>
+                        <a:fontRef idx="minor">
+                          <a:schemeClr val="tx1"/>
+                        </a:fontRef>
+                      </wps:style>
+                      <wps:bodyPr/>
+                    </wps:wsp>
+                  </a:graphicData>
+                </a:graphic>
+              </wp:anchor>
+            </w:drawing>
+          </mc:Choice>
+          <mc:Fallback>
+            <w:pict>
+              <v:shapetype w14:anchorId="1F82E19A" id="_x0000_t32" coordsize="21600,21600" o:spt="32" o:oned="t" path="m0,0l21600,21600e" filled="f">
+                <v:path arrowok="t" fillok="f" o:connecttype="none"/>
+                <o:lock v:ext="edit" shapetype="t"/>
+              </v:shapetype>
+              <v:shape id="Straight Arrow Connector 5" o:spid="_x0000_s1026" type="#_x0000_t32" style="position:absolute;margin-left:148.1pt;margin-top:3.85pt;width:198pt;height:0;z-index:251661312;visibility:visible;mso-wrap-style:square;mso-wrap-distance-left:9pt;mso-wrap-distance-top:0;mso-wrap-distance-right:9pt;mso-wrap-distance-bottom:0;mso-position-horizontal:absolute;mso-position-horizontal-relative:text;mso-position-vertical:absolute;mso-position-vertical-relative:text" o:gfxdata="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" strokecolor="#5b9bd5 [3204]" strokeweight=".5pt">
+                <v:stroke endarrow="block" joinstyle="miter"/>
+              </v:shape>
+            </w:pict>
+          </mc:Fallback>
+        </mc:AlternateContent>
+      </w:r>
+    </w:p>
+    <w:p>
+      <w:pPr>
+        <w:jc w:val="both"/>
+        <w:rPr>
+          <w:rFonts w:ascii="Arial" w:hAnsi="Arial" w:cs="Arial"/>
+        </w:rPr>
+      </w:pPr>
+      <w:r>
+        <w:rPr>
+          <w:rFonts w:ascii="Arial" w:hAnsi="Arial" w:cs="Arial"/>
+        </w:rPr>
+        <w:t xml:space="preserve">  </w:t>
+      </w:r>
+    </w:p>
+    <w:p>
+      <w:pPr>
+        <w:jc w:val="both"/>
+        <w:rPr>
+          <w:rFonts w:ascii="Arial" w:hAnsi="Arial" w:cs="Arial"/>
+        </w:rPr>
+      </w:pPr>
+      <w:r>
+        <w:rPr>
+          <w:rFonts w:ascii="Arial" w:hAnsi="Arial" w:cs="Arial"/>
+        </w:rPr>
+        <w:t xml:space="preserve">response JSON min, max and correct </w:t>
+      </w:r>
+    </w:p>
+    <w:p>
+      <w:pPr>
+        <w:jc w:val="both"/>
+        <w:rPr>
+          <w:rFonts w:ascii="Arial" w:hAnsi="Arial" w:cs="Arial"/>
+        </w:rPr>
+      </w:pPr>
+      <w:r>
+        <w:rPr>
+          <w:rFonts w:ascii="Arial" w:hAnsi="Arial" w:cs="Arial"/>
+          <w:noProof/>
+        </w:rPr>
+        <mc:AlternateContent>
+          <mc:Choice Requires="wps">
+            <w:drawing>
+              <wp:anchor distT="0" distB="0" distL="114300" distR="114300" simplePos="0" relativeHeight="251662336" behindDoc="0" locked="0" layoutInCell="1" allowOverlap="1" wp14:anchorId="7E123DDF" wp14:editId="1CDC7F63">
+                <wp:simplePos x="0" y="0"/>
+                <wp:positionH relativeFrom="column">
+                  <wp:posOffset>1880235</wp:posOffset>
+                </wp:positionH>
+                <wp:positionV relativeFrom="paragraph">
+                  <wp:posOffset>119380</wp:posOffset>
+                </wp:positionV>
+                <wp:extent cx="2515235" cy="45719"/>
+                <wp:effectExtent l="25400" t="76200" r="24765" b="56515"/>
+                <wp:wrapNone/>
+                <wp:docPr id="6" name="Straight Arrow Connector 6"/>
+                <wp:cNvGraphicFramePr/>
+                <a:graphic xmlns:a="http://schemas.openxmlformats.org/drawingml/2006/main">
+                  <a:graphicData uri="http://schemas.microsoft.com/office/word/2010/wordprocessingShape">
+                    <wps:wsp>
+                      <wps:cNvCnPr/>
+                      <wps:spPr>
+                        <a:xfrm flipH="1" flipV="1">
+                          <a:off x="0" y="0"/>
+                          <a:ext cx="2515235" cy="45719"/>
+                        </a:xfrm>
+                        <a:prstGeom prst="straightConnector1">
+                          <a:avLst/>
+                        </a:prstGeom>
+                        <a:ln>
+                          <a:tailEnd type="triangle"/>
+                        </a:ln>
+                      </wps:spPr>
+                      <wps:style>
+                        <a:lnRef idx="1">
+                          <a:schemeClr val="accent1"/>
+                        </a:lnRef>
+                        <a:fillRef idx="0">
+                          <a:schemeClr val="accent1"/>
+                        </a:fillRef>
+                        <a:effectRef idx="0">
+                          <a:schemeClr val="accent1"/>
+                        </a:effectRef>
+                        <a:fontRef idx="minor">
+                          <a:schemeClr val="tx1"/>
+                        </a:fontRef>
+                      </wps:style>
+                      <wps:bodyPr/>
+                    </wps:wsp>
+                  </a:graphicData>
+                </a:graphic>
+                <wp14:sizeRelH relativeFrom="margin">
+                  <wp14:pctWidth>0</wp14:pctWidth>
+                </wp14:sizeRelH>
+                <wp14:sizeRelV relativeFrom="margin">
+                  <wp14:pctHeight>0</wp14:pctHeight>
+                </wp14:sizeRelV>
+              </wp:anchor>
+            </w:drawing>
+          </mc:Choice>
+          <mc:Fallback>
+            <w:pict>
+              <v:shape w14:anchorId="64138A18" id="Straight Arrow Connector 6" o:spid="_x0000_s1026" type="#_x0000_t32" style="position:absolute;margin-left:148.05pt;margin-top:9.4pt;width:198.05pt;height:3.6pt;flip:x y;z-index:251662336;visibility:visible;mso-wrap-style:square;mso-width-percent:0;mso-height-percent:0;mso-wrap-distance-left:9pt;mso-wrap-distance-top:0;mso-wrap-distance-right:9pt;mso-wrap-distance-bottom:0;mso-position-horizontal:absolute;mso-position-horizontal-relative:text;mso-position-vertical:absolute;mso-position-vertical-relative:text;mso-width-percent:0;mso-height-percent:0;mso-width-relative:margin;mso-height-relative:margin" o:gfxdata="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" strokecolor="#5b9bd5 [3204]" strokeweight=".5pt">
+                <v:stroke endarrow="block" joinstyle="miter"/>
+              </v:shape>
+            </w:pict>
+          </mc:Fallback>
+        </mc:AlternateContent>
+      </w:r>
+    </w:p>
+    <w:p>
+      <w:pPr>
+        <w:jc w:val="both"/>
+        <w:rPr>
+          <w:rFonts w:ascii="Arial" w:hAnsi="Arial" w:cs="Arial"/>
+        </w:rPr>
+      </w:pPr>
+    </w:p>
+    <w:p>
+      <w:pPr>
+        <w:jc w:val="both"/>
+        <w:rPr>
+          <w:rFonts w:ascii="Arial" w:hAnsi="Arial" w:cs="Arial"/>
+        </w:rPr>
+      </w:pPr>
+      <w:r>
+        <w:rPr>
+          <w:rFonts w:ascii="Arial" w:hAnsi="Arial" w:cs="Arial"/>
+          <w:noProof/>
+        </w:rPr>
+        <mc:AlternateContent>
+          <mc:Choice Requires="wps">
+            <w:drawing>
+              <wp:anchor distT="0" distB="0" distL="114300" distR="114300" simplePos="0" relativeHeight="251663360" behindDoc="0" locked="0" layoutInCell="1" allowOverlap="1" wp14:anchorId="520FB7AE" wp14:editId="40066953">
+                <wp:simplePos x="0" y="0"/>
+                <wp:positionH relativeFrom="column">
+                  <wp:posOffset>1880870</wp:posOffset>
+                </wp:positionH>
+                <wp:positionV relativeFrom="paragraph">
+                  <wp:posOffset>281940</wp:posOffset>
+                </wp:positionV>
+                <wp:extent cx="2514600" cy="0"/>
+                <wp:effectExtent l="0" t="76200" r="50800" b="101600"/>
+                <wp:wrapNone/>
+                <wp:docPr id="7" name="Straight Arrow Connector 7"/>
+                <wp:cNvGraphicFramePr/>
+                <a:graphic xmlns:a="http://schemas.openxmlformats.org/drawingml/2006/main">
+                  <a:graphicData uri="http://schemas.microsoft.com/office/word/2010/wordprocessingShape">
+                    <wps:wsp>
+                      <wps:cNvCnPr/>
+                      <wps:spPr>
+                        <a:xfrm>
+                          <a:off x="0" y="0"/>
+                          <a:ext cx="2514600" cy="0"/>
+                        </a:xfrm>
+                        <a:prstGeom prst="straightConnector1">
+                          <a:avLst/>
+                        </a:prstGeom>
+                        <a:ln>
+                          <a:tailEnd type="triangle"/>
+                        </a:ln>
+                      </wps:spPr>
+                      <wps:style>
+                        <a:lnRef idx="1">
+                          <a:schemeClr val="accent1"/>
+                        </a:lnRef>
+                        <a:fillRef idx="0">
+                          <a:schemeClr val="accent1"/>
+                        </a:fillRef>
+                        <a:effectRef idx="0">
+                          <a:schemeClr val="accent1"/>
+                        </a:effectRef>
+                        <a:fontRef idx="minor">
+                          <a:schemeClr val="tx1"/>
+                        </a:fontRef>
+                      </wps:style>
+                      <wps:bodyPr/>
+                    </wps:wsp>
+                  </a:graphicData>
+                </a:graphic>
+              </wp:anchor>
+            </w:drawing>
+          </mc:Choice>
+          <mc:Fallback>
+            <w:pict>
+              <v:shape w14:anchorId="01E5A148" id="Straight Arrow Connector 7" o:spid="_x0000_s1026" type="#_x0000_t32" style="position:absolute;margin-left:148.1pt;margin-top:22.2pt;width:198pt;height:0;z-index:251663360;visibility:visible;mso-wrap-style:square;mso-wrap-distance-left:9pt;mso-wrap-distance-top:0;mso-wrap-distance-right:9pt;mso-wrap-distance-bottom:0;mso-position-horizontal:absolute;mso-position-horizontal-relative:text;mso-position-vertical:absolute;mso-position-vertical-relative:text" o:gfxdata="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" strokecolor="#5b9bd5 [3204]" strokeweight=".5pt">
+                <v:stroke endarrow="block" joinstyle="miter"/>
+              </v:shape>
+            </w:pict>
+          </mc:Fallback>
+        </mc:AlternateContent>
+      </w:r>
+      <w:r>
+        <w:rPr>
+          <w:rFonts w:ascii="Arial" w:hAnsi="Arial" w:cs="Arial"/>
+        </w:rPr>
+        <w:t xml:space="preserve"> </w:t>
+      </w:r>
+      <w:r>
+        <w:rPr>
+          <w:rFonts w:ascii="Arial" w:hAnsi="Arial" w:cs="Arial"/>
+        </w:rPr>
+        <w:t>2.</w:t>
+      </w:r>
+      <w:r>
+        <w:rPr>
+          <w:rFonts w:ascii="Arial" w:hAnsi="Arial" w:cs="Arial"/>
+        </w:rPr>
+        <w:t xml:space="preserve">     GET /range  </w:t>
+      </w:r>
+    </w:p>
+    <w:p>
+      <w:pPr>
+        <w:jc w:val="both"/>
+        <w:rPr>
+          <w:rFonts w:ascii="Arial" w:hAnsi="Arial" w:cs="Arial"/>
+        </w:rPr>
+      </w:pPr>
+    </w:p>
+    <w:p>
+      <w:pPr>
+        <w:jc w:val="both"/>
+        <w:rPr>
+          <w:rFonts w:ascii="Arial" w:hAnsi="Arial" w:cs="Arial"/>
+        </w:rPr>
+      </w:pPr>
+    </w:p>
+    <w:p>
+      <w:pPr>
+        <w:jc w:val="both"/>
+        <w:rPr>
+          <w:rFonts w:ascii="Arial" w:hAnsi="Arial" w:cs="Arial"/>
+        </w:rPr>
+      </w:pPr>
+      <w:r>
+        <w:rPr>
+          <w:rFonts w:ascii="Arial" w:hAnsi="Arial" w:cs="Arial"/>
+          <w:noProof/>
+        </w:rPr>
+        <mc:AlternateContent>
+          <mc:Choice Requires="wps">
+            <w:drawing>
+              <wp:anchor distT="0" distB="0" distL="114300" distR="114300" simplePos="0" relativeHeight="251664384" behindDoc="0" locked="0" layoutInCell="1" allowOverlap="1" wp14:anchorId="51036A32" wp14:editId="0B0DE03A">
+                <wp:simplePos x="0" y="0"/>
+                <wp:positionH relativeFrom="column">
+                  <wp:posOffset>1880235</wp:posOffset>
+                </wp:positionH>
+                <wp:positionV relativeFrom="paragraph">
+                  <wp:posOffset>269240</wp:posOffset>
+                </wp:positionV>
+                <wp:extent cx="2515235" cy="45719"/>
+                <wp:effectExtent l="25400" t="76200" r="24765" b="56515"/>
+                <wp:wrapNone/>
+                <wp:docPr id="8" name="Straight Arrow Connector 8"/>
+                <wp:cNvGraphicFramePr/>
+                <a:graphic xmlns:a="http://schemas.openxmlformats.org/drawingml/2006/main">
+                  <a:graphicData uri="http://schemas.microsoft.com/office/word/2010/wordprocessingShape">
+                    <wps:wsp>
+                      <wps:cNvCnPr/>
+                      <wps:spPr>
+                        <a:xfrm flipH="1" flipV="1">
+                          <a:off x="0" y="0"/>
+                          <a:ext cx="2515235" cy="45719"/>
+                        </a:xfrm>
+                        <a:prstGeom prst="straightConnector1">
+                          <a:avLst/>
+                        </a:prstGeom>
+                        <a:ln>
+                          <a:tailEnd type="triangle"/>
+                        </a:ln>
+                      </wps:spPr>
+                      <wps:style>
+                        <a:lnRef idx="1">
+                          <a:schemeClr val="accent1"/>
+                        </a:lnRef>
+                        <a:fillRef idx="0">
+                          <a:schemeClr val="accent1"/>
+                        </a:fillRef>
+                        <a:effectRef idx="0">
+                          <a:schemeClr val="accent1"/>
+                        </a:effectRef>
+                        <a:fontRef idx="minor">
+                          <a:schemeClr val="tx1"/>
+                        </a:fontRef>
+                      </wps:style>
+                      <wps:bodyPr/>
+                    </wps:wsp>
+                  </a:graphicData>
+                </a:graphic>
+                <wp14:sizeRelH relativeFrom="margin">
+                  <wp14:pctWidth>0</wp14:pctWidth>
+                </wp14:sizeRelH>
+                <wp14:sizeRelV relativeFrom="margin">
+                  <wp14:pctHeight>0</wp14:pctHeight>
+                </wp14:sizeRelV>
+              </wp:anchor>
+            </w:drawing>
+          </mc:Choice>
+          <mc:Fallback>
+            <w:pict>
+              <v:shape w14:anchorId="70545013" id="Straight Arrow Connector 8" o:spid="_x0000_s1026" type="#_x0000_t32" style="position:absolute;margin-left:148.05pt;margin-top:21.2pt;width:198.05pt;height:3.6pt;flip:x y;z-index:251664384;visibility:visible;mso-wrap-style:square;mso-width-percent:0;mso-height-percent:0;mso-wrap-distance-left:9pt;mso-wrap-distance-top:0;mso-wrap-distance-right:9pt;mso-wrap-distance-bottom:0;mso-position-horizontal:absolute;mso-position-horizontal-relative:text;mso-position-vertical:absolute;mso-position-vertical-relative:text;mso-width-percent:0;mso-height-percent:0;mso-width-relative:margin;mso-height-relative:margin" o:gfxdata="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" strokecolor="#5b9bd5 [3204]" strokeweight=".5pt">
+                <v:stroke endarrow="block" joinstyle="miter"/>
+              </v:shape>
+            </w:pict>
+          </mc:Fallback>
+        </mc:AlternateContent>
+      </w:r>
+      <w:r>
+        <w:rPr>
+          <w:rFonts w:ascii="Arial" w:hAnsi="Arial" w:cs="Arial"/>
+        </w:rPr>
+        <w:t>response JSON (min, max) values</w:t>
+      </w:r>
+    </w:p>
+    <w:p>
+      <w:pPr>
+        <w:jc w:val="both"/>
+        <w:rPr>
+          <w:rFonts w:ascii="Arial" w:hAnsi="Arial" w:cs="Arial"/>
+        </w:rPr>
+      </w:pPr>
+    </w:p>
+    <w:p>
+      <w:pPr>
+        <w:jc w:val="both"/>
+        <w:rPr>
+          <w:rFonts w:ascii="Arial" w:hAnsi="Arial" w:cs="Arial"/>
+        </w:rPr>
+      </w:pPr>
+    </w:p>
+    <w:p>
+      <w:pPr>
+        <w:jc w:val="both"/>
+        <w:rPr>
+          <w:rFonts w:ascii="Arial" w:hAnsi="Arial" w:cs="Arial"/>
+        </w:rPr>
+      </w:pPr>
+      <w:r>
+        <w:rPr>
+          <w:rFonts w:ascii="Arial" w:hAnsi="Arial" w:cs="Arial"/>
+          <w:noProof/>
+        </w:rPr>
+        <mc:AlternateContent>
+          <mc:Choice Requires="wps">
+            <w:drawing>
+              <wp:anchor distT="0" distB="0" distL="114300" distR="114300" simplePos="0" relativeHeight="251665408" behindDoc="0" locked="0" layoutInCell="1" allowOverlap="1" wp14:anchorId="2E5FBF4D" wp14:editId="2A3AC996">
+                <wp:simplePos x="0" y="0"/>
+                <wp:positionH relativeFrom="column">
+                  <wp:posOffset>1880235</wp:posOffset>
+                </wp:positionH>
+                <wp:positionV relativeFrom="paragraph">
+                  <wp:posOffset>370840</wp:posOffset>
+                </wp:positionV>
+                <wp:extent cx="2514600" cy="0"/>
+                <wp:effectExtent l="0" t="76200" r="50800" b="101600"/>
+                <wp:wrapNone/>
+                <wp:docPr id="9" name="Straight Arrow Connector 9"/>
+                <wp:cNvGraphicFramePr/>
+                <a:graphic xmlns:a="http://schemas.openxmlformats.org/drawingml/2006/main">
+                  <a:graphicData uri="http://schemas.microsoft.com/office/word/2010/wordprocessingShape">
+                    <wps:wsp>
+                      <wps:cNvCnPr/>
+                      <wps:spPr>
+                        <a:xfrm>
+                          <a:off x="0" y="0"/>
+                          <a:ext cx="2514600" cy="0"/>
+                        </a:xfrm>
+                        <a:prstGeom prst="straightConnector1">
+                          <a:avLst/>
+                        </a:prstGeom>
+                        <a:ln>
+                          <a:tailEnd type="triangle"/>
+                        </a:ln>
+                      </wps:spPr>
+                      <wps:style>
+                        <a:lnRef idx="1">
+                          <a:schemeClr val="accent1"/>
+                        </a:lnRef>
+                        <a:fillRef idx="0">
+                          <a:schemeClr val="accent1"/>
+                        </a:fillRef>
+                        <a:effectRef idx="0">
+                          <a:schemeClr val="accent1"/>
+                        </a:effectRef>
+                        <a:fontRef idx="minor">
+                          <a:schemeClr val="tx1"/>
+                        </a:fontRef>
+                      </wps:style>
+                      <wps:bodyPr/>
+                    </wps:wsp>
+                  </a:graphicData>
+                </a:graphic>
+              </wp:anchor>
+            </w:drawing>
+          </mc:Choice>
+          <mc:Fallback>
+            <w:pict>
+              <v:shape w14:anchorId="62ADA6F9" id="Straight Arrow Connector 9" o:spid="_x0000_s1026" type="#_x0000_t32" style="position:absolute;margin-left:148.05pt;margin-top:29.2pt;width:198pt;height:0;z-index:251665408;visibility:visible;mso-wrap-style:square;mso-wrap-distance-left:9pt;mso-wrap-distance-top:0;mso-wrap-distance-right:9pt;mso-wrap-distance-bottom:0;mso-position-horizontal:absolute;mso-position-horizontal-relative:text;mso-position-vertical:absolute;mso-position-vertical-relative:text" o:gfxdata="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" strokecolor="#5b9bd5 [3204]" strokeweight=".5pt">
+                <v:stroke endarrow="block" joinstyle="miter"/>
+              </v:shape>
+            </w:pict>
+          </mc:Fallback>
+        </mc:AlternateContent>
+      </w:r>
+      <w:r>
+        <w:rPr>
+          <w:rFonts w:ascii="Arial" w:hAnsi="Arial" w:cs="Arial"/>
+        </w:rPr>
+        <w:t xml:space="preserve">3. </w:t>
+      </w:r>
+      <w:r>
+        <w:rPr>
+          <w:rFonts w:ascii="Arial" w:hAnsi="Arial" w:cs="Arial"/>
+        </w:rPr>
+        <w:t>POST /guess (guess value)</w:t>
+      </w:r>
+    </w:p>
+    <w:p>
+      <w:pPr>
+        <w:jc w:val="both"/>
+        <w:rPr>
+          <w:rFonts w:ascii="Arial" w:hAnsi="Arial" w:cs="Arial"/>
+        </w:rPr>
+      </w:pPr>
+      <w:r>
+        <w:rPr>
+          <w:rFonts w:ascii="Arial" w:hAnsi="Arial" w:cs="Arial"/>
+        </w:rPr>
+        <w:t xml:space="preserve"> till we get the correct value</w:t>
+      </w:r>
+    </w:p>
+    <w:p>
+      <w:pPr>
+        <w:jc w:val="both"/>
+        <w:rPr>
+          <w:rFonts w:ascii="Arial" w:hAnsi="Arial" w:cs="Arial"/>
+        </w:rPr>
+      </w:pPr>
+    </w:p>
+    <w:p>
+      <w:pPr>
+        <w:jc w:val="both"/>
+        <w:rPr>
+          <w:rFonts w:ascii="Arial" w:hAnsi="Arial" w:cs="Arial"/>
+        </w:rPr>
+      </w:pPr>
+      <w:r>
+        <w:rPr>
+          <w:rFonts w:ascii="Arial" w:hAnsi="Arial" w:cs="Arial"/>
+        </w:rPr>
+        <w:t>Response JSON {of posted values}</w:t>
+      </w:r>
+    </w:p>
+    <w:p>
+      <w:pPr>
+        <w:jc w:val="both"/>
+        <w:rPr>
+          <w:rFonts w:ascii="Arial" w:hAnsi="Arial" w:cs="Arial"/>
+        </w:rPr>
+      </w:pPr>
+      <w:r>
+        <w:rPr>
+          <w:rFonts w:ascii="Arial" w:hAnsi="Arial" w:cs="Arial"/>
+          <w:noProof/>
+        </w:rPr>
+        <mc:AlternateContent>
+          <mc:Choice Requires="wps">
+            <w:drawing>
+              <wp:anchor distT="0" distB="0" distL="114300" distR="114300" simplePos="0" relativeHeight="251666432" behindDoc="0" locked="0" layoutInCell="1" allowOverlap="1" wp14:anchorId="2C544673" wp14:editId="381F8424">
+                <wp:simplePos x="0" y="0"/>
+                <wp:positionH relativeFrom="column">
+                  <wp:posOffset>1880235</wp:posOffset>
+                </wp:positionH>
+                <wp:positionV relativeFrom="paragraph">
+                  <wp:posOffset>65405</wp:posOffset>
+                </wp:positionV>
+                <wp:extent cx="2515235" cy="45719"/>
+                <wp:effectExtent l="25400" t="76200" r="24765" b="56515"/>
+                <wp:wrapNone/>
+                <wp:docPr id="10" name="Straight Arrow Connector 10"/>
+                <wp:cNvGraphicFramePr/>
+                <a:graphic xmlns:a="http://schemas.openxmlformats.org/drawingml/2006/main">
+                  <a:graphicData uri="http://schemas.microsoft.com/office/word/2010/wordprocessingShape">
+                    <wps:wsp>
+                      <wps:cNvCnPr/>
+                      <wps:spPr>
+                        <a:xfrm flipH="1" flipV="1">
+                          <a:off x="0" y="0"/>
+                          <a:ext cx="2515235" cy="45719"/>
+                        </a:xfrm>
+                        <a:prstGeom prst="straightConnector1">
+                          <a:avLst/>
+                        </a:prstGeom>
+                        <a:ln>
+                          <a:tailEnd type="triangle"/>
+                        </a:ln>
+                      </wps:spPr>
+                      <wps:style>
+                        <a:lnRef idx="1">
+                          <a:schemeClr val="accent1"/>
+                        </a:lnRef>
+                        <a:fillRef idx="0">
+                          <a:schemeClr val="accent1"/>
+                        </a:fillRef>
+                        <a:effectRef idx="0">
+                          <a:schemeClr val="accent1"/>
+                        </a:effectRef>
+                        <a:fontRef idx="minor">
+                          <a:schemeClr val="tx1"/>
+                        </a:fontRef>
+                      </wps:style>
+                      <wps:bodyPr/>
+                    </wps:wsp>
+                  </a:graphicData>
+                </a:graphic>
+                <wp14:sizeRelH relativeFrom="margin">
+                  <wp14:pctWidth>0</wp14:pctWidth>
+                </wp14:sizeRelH>
+                <wp14:sizeRelV relativeFrom="margin">
+                  <wp14:pctHeight>0</wp14:pctHeight>
+                </wp14:sizeRelV>
+              </wp:anchor>
+            </w:drawing>
+          </mc:Choice>
+          <mc:Fallback>
+            <w:pict>
+              <v:shape w14:anchorId="0B0B656D" id="Straight Arrow Connector 10" o:spid="_x0000_s1026" type="#_x0000_t32" style="position:absolute;margin-left:148.05pt;margin-top:5.15pt;width:198.05pt;height:3.6pt;flip:x y;z-index:251666432;visibility:visible;mso-wrap-style:square;mso-width-percent:0;mso-height-percent:0;mso-wrap-distance-left:9pt;mso-wrap-distance-top:0;mso-wrap-distance-right:9pt;mso-wrap-distance-bottom:0;mso-position-horizontal:absolute;mso-position-horizontal-relative:text;mso-position-vertical:absolute;mso-position-vertical-relative:text;mso-width-percent:0;mso-height-percent:0;mso-width-relative:margin;mso-height-relative:margin" o:gfxdata="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" strokecolor="#5b9bd5 [3204]" strokeweight=".5pt">
+                <v:stroke endarrow="block" joinstyle="miter"/>
+              </v:shape>
+            </w:pict>
+          </mc:Fallback>
+        </mc:AlternateContent>
+      </w:r>
+    </w:p>
+    <w:p>
+      <w:pPr>
+        <w:jc w:val="both"/>
+        <w:rPr>
+          <w:rFonts w:ascii="Arial" w:hAnsi="Arial" w:cs="Arial"/>
+        </w:rPr>
+      </w:pPr>
+    </w:p>
+    <w:p>
+      <w:pPr>
+        <w:jc w:val="both"/>
+        <w:rPr>
+          <w:rFonts w:ascii="Arial" w:hAnsi="Arial" w:cs="Arial"/>
+        </w:rPr>
+      </w:pPr>
+      <w:r>
+        <w:rPr>
+          <w:rFonts w:ascii="Arial" w:hAnsi="Arial" w:cs="Arial"/>
+          <w:noProof/>
+        </w:rPr>
+        <mc:AlternateContent>
+          <mc:Choice Requires="wps">
+            <w:drawing>
+              <wp:anchor distT="0" distB="0" distL="114300" distR="114300" simplePos="0" relativeHeight="251667456" behindDoc="0" locked="0" layoutInCell="1" allowOverlap="1" wp14:anchorId="2C1D352B" wp14:editId="778D6F29">
+                <wp:simplePos x="0" y="0"/>
+                <wp:positionH relativeFrom="column">
+                  <wp:posOffset>1880235</wp:posOffset>
+                </wp:positionH>
+                <wp:positionV relativeFrom="paragraph">
+                  <wp:posOffset>167005</wp:posOffset>
+                </wp:positionV>
+                <wp:extent cx="2514600" cy="0"/>
+                <wp:effectExtent l="0" t="76200" r="50800" b="101600"/>
+                <wp:wrapNone/>
+                <wp:docPr id="11" name="Straight Arrow Connector 11"/>
+                <wp:cNvGraphicFramePr/>
+                <a:graphic xmlns:a="http://schemas.openxmlformats.org/drawingml/2006/main">
+                  <a:graphicData uri="http://schemas.microsoft.com/office/word/2010/wordprocessingShape">
+                    <wps:wsp>
+                      <wps:cNvCnPr/>
+                      <wps:spPr>
+                        <a:xfrm>
+                          <a:off x="0" y="0"/>
+                          <a:ext cx="2514600" cy="0"/>
+                        </a:xfrm>
+                        <a:prstGeom prst="straightConnector1">
+                          <a:avLst/>
+                        </a:prstGeom>
+                        <a:ln>
+                          <a:tailEnd type="triangle"/>
+                        </a:ln>
+                      </wps:spPr>
+                      <wps:style>
+                        <a:lnRef idx="1">
+                          <a:schemeClr val="accent1"/>
+                        </a:lnRef>
+                        <a:fillRef idx="0">
+                          <a:schemeClr val="accent1"/>
+                        </a:fillRef>
+                        <a:effectRef idx="0">
+                          <a:schemeClr val="accent1"/>
+                        </a:effectRef>
+                        <a:fontRef idx="minor">
+                          <a:schemeClr val="tx1"/>
+                        </a:fontRef>
+                      </wps:style>
+                      <wps:bodyPr/>
+                    </wps:wsp>
+                  </a:graphicData>
+                </a:graphic>
+              </wp:anchor>
+            </w:drawing>
+          </mc:Choice>
+          <mc:Fallback>
+            <w:pict>
+              <v:shape w14:anchorId="26CC26D2" id="Straight Arrow Connector 11" o:spid="_x0000_s1026" type="#_x0000_t32" style="position:absolute;margin-left:148.05pt;margin-top:13.15pt;width:198pt;height:0;z-index:251667456;visibility:visible;mso-wrap-style:square;mso-wrap-distance-left:9pt;mso-wrap-distance-top:0;mso-wrap-distance-right:9pt;mso-wrap-distance-bottom:0;mso-position-horizontal:absolute;mso-position-horizontal-relative:text;mso-position-vertical:absolute;mso-position-vertical-relative:text" o:gfxdata="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" strokecolor="#5b9bd5 [3204]" strokeweight=".5pt">
+                <v:stroke endarrow="block" joinstyle="miter"/>
+              </v:shape>
+            </w:pict>
+          </mc:Fallback>
+        </mc:AlternateContent>
+      </w:r>
+      <w:r>
+        <w:rPr>
+          <w:rFonts w:ascii="Arial" w:hAnsi="Arial" w:cs="Arial"/>
+        </w:rPr>
+        <w:t xml:space="preserve">4. </w:t>
+      </w:r>
+      <w:r>
+        <w:rPr>
+          <w:rFonts w:ascii="Arial" w:hAnsi="Arial" w:cs="Arial"/>
+        </w:rPr>
+        <w:t>GET /guess (guess history)</w:t>
+      </w:r>
+    </w:p>
+    <w:p>
+      <w:pPr>
+        <w:jc w:val="both"/>
+        <w:rPr>
+          <w:rFonts w:ascii="Arial" w:hAnsi="Arial" w:cs="Arial"/>
+        </w:rPr>
+      </w:pPr>
+    </w:p>
+    <w:p>
+      <w:pPr>
+        <w:jc w:val="both"/>
+        <w:rPr>
+          <w:rFonts w:ascii="Arial" w:hAnsi="Arial" w:cs="Arial"/>
+        </w:rPr>
+      </w:pPr>
+      <w:r>
+        <w:rPr>
+          <w:rFonts w:ascii="Arial" w:hAnsi="Arial" w:cs="Arial"/>
+        </w:rPr>
+        <w:t xml:space="preserve">Return JSON array with all the </w:t>
+      </w:r>
+    </w:p>
+    <w:p>
+      <w:pPr>
+        <w:jc w:val="both"/>
+        <w:rPr>
+          <w:rFonts w:ascii="Arial" w:hAnsi="Arial" w:cs="Arial"/>
+        </w:rPr>
+      </w:pPr>
+      <w:r>
+        <w:rPr>
+          <w:rFonts w:ascii="Arial" w:hAnsi="Arial" w:cs="Arial"/>
+        </w:rPr>
+        <w:t>guesses</w:t>
+      </w:r>
+      <w:r>
+        <w:rPr>
+          <w:rFonts w:ascii="Arial" w:hAnsi="Arial" w:cs="Arial"/>
+          <w:noProof/>
+        </w:rPr>
+        <mc:AlternateContent>
+          <mc:Choice Requires="wps">
+            <w:drawing>
+              <wp:anchor distT="0" distB="0" distL="114300" distR="114300" simplePos="0" relativeHeight="251668480" behindDoc="0" locked="0" layoutInCell="1" allowOverlap="1" wp14:anchorId="07EE6F1C" wp14:editId="61293859">
+                <wp:simplePos x="0" y="0"/>
+                <wp:positionH relativeFrom="column">
+                  <wp:posOffset>1880235</wp:posOffset>
+                </wp:positionH>
+                <wp:positionV relativeFrom="paragraph">
+                  <wp:posOffset>230505</wp:posOffset>
+                </wp:positionV>
+                <wp:extent cx="2515235" cy="45719"/>
+                <wp:effectExtent l="25400" t="76200" r="24765" b="56515"/>
+                <wp:wrapNone/>
+                <wp:docPr id="12" name="Straight Arrow Connector 12"/>
+                <wp:cNvGraphicFramePr/>
+                <a:graphic xmlns:a="http://schemas.openxmlformats.org/drawingml/2006/main">
+                  <a:graphicData uri="http://schemas.microsoft.com/office/word/2010/wordprocessingShape">
+                    <wps:wsp>
+                      <wps:cNvCnPr/>
+                      <wps:spPr>
+                        <a:xfrm flipH="1" flipV="1">
+                          <a:off x="0" y="0"/>
+                          <a:ext cx="2515235" cy="45719"/>
+                        </a:xfrm>
+                        <a:prstGeom prst="straightConnector1">
+                          <a:avLst/>
+                        </a:prstGeom>
+                        <a:ln>
+                          <a:tailEnd type="triangle"/>
+                        </a:ln>
+                      </wps:spPr>
+                      <wps:style>
+                        <a:lnRef idx="1">
+                          <a:schemeClr val="accent1"/>
+                        </a:lnRef>
+                        <a:fillRef idx="0">
+                          <a:schemeClr val="accent1"/>
+                        </a:fillRef>
+                        <a:effectRef idx="0">
+                          <a:schemeClr val="accent1"/>
+                        </a:effectRef>
+                        <a:fontRef idx="minor">
+                          <a:schemeClr val="tx1"/>
+                        </a:fontRef>
+                      </wps:style>
+                      <wps:bodyPr/>
+                    </wps:wsp>
+                  </a:graphicData>
+                </a:graphic>
+                <wp14:sizeRelH relativeFrom="margin">
+                  <wp14:pctWidth>0</wp14:pctWidth>
+                </wp14:sizeRelH>
+                <wp14:sizeRelV relativeFrom="margin">
+                  <wp14:pctHeight>0</wp14:pctHeight>
+                </wp14:sizeRelV>
+              </wp:anchor>
+            </w:drawing>
+          </mc:Choice>
+          <mc:Fallback>
+            <w:pict>
+              <v:shape w14:anchorId="5AA7F994" id="Straight Arrow Connector 12" o:spid="_x0000_s1026" type="#_x0000_t32" style="position:absolute;margin-left:148.05pt;margin-top:18.15pt;width:198.05pt;height:3.6pt;flip:x y;z-index:251668480;visibility:visible;mso-wrap-style:square;mso-width-percent:0;mso-height-percent:0;mso-wrap-distance-left:9pt;mso-wrap-distance-top:0;mso-wrap-distance-right:9pt;mso-wrap-distance-bottom:0;mso-position-horizontal:absolute;mso-position-horizontal-relative:text;mso-position-vertical:absolute;mso-position-vertical-relative:text;mso-width-percent:0;mso-height-percent:0;mso-width-relative:margin;mso-height-relative:margin" o:gfxdata="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" strokecolor="#5b9bd5 [3204]" strokeweight=".5pt">
+                <v:stroke endarrow="block" joinstyle="miter"/>
+              </v:shape>
+            </w:pict>
+          </mc:Fallback>
+        </mc:AlternateContent>
+      </w:r>
+    </w:p>
+    <w:p>
+      <w:pPr>
+        <w:jc w:val="both"/>
+        <w:rPr>
+          <w:rFonts w:ascii="Arial" w:hAnsi="Arial" w:cs="Arial"/>
+        </w:rPr>
+      </w:pPr>
+    </w:p>
+    <w:p>
+      <w:pPr>
+        <w:jc w:val="both"/>
+        <w:rPr>
+          <w:rFonts w:ascii="Arial" w:hAnsi="Arial" w:cs="Arial"/>
+        </w:rPr>
+      </w:pPr>
+    </w:p>
+    <w:p>
+      <w:pPr>
+        <w:jc w:val="both"/>
+        <w:rPr>
+          <w:rFonts w:ascii="Arial" w:hAnsi="Arial" w:cs="Arial"/>
+        </w:rPr>
+      </w:pPr>
+    </w:p>
+    <w:p>
+      <w:pPr>
+        <w:jc w:val="both"/>
+        <w:rPr>
+          <w:rFonts w:ascii="Arial" w:hAnsi="Arial" w:cs="Arial"/>
+        </w:rPr>
+      </w:pPr>
+    </w:p>
+    <w:p>
+      <w:pPr>
+        <w:jc w:val="both"/>
+        <w:rPr>
+          <w:rFonts w:ascii="Arial" w:hAnsi="Arial" w:cs="Arial"/>
+        </w:rPr>
+      </w:pPr>
+    </w:p>
+    <w:p>
+      <w:pPr>
+        <w:jc w:val="both"/>
+        <w:rPr>
+          <w:rFonts w:ascii="Arial" w:hAnsi="Arial" w:cs="Arial"/>
+        </w:rPr>
+      </w:pPr>
+      <w:r>
+        <w:rPr>
+          <w:rFonts w:ascii="Arial" w:hAnsi="Arial" w:cs="Arial"/>
+        </w:rPr>
+        <w:t>The Diagram</w:t>
+      </w:r>
+      <w:bookmarkStart w:id="0" w:name="_GoBack"/>
+      <w:bookmarkEnd w:id="0"/>
+      <w:r>
+        <w:rPr>
+          <w:rFonts w:ascii="Arial" w:hAnsi="Arial" w:cs="Arial"/>
+        </w:rPr>
+        <w:t xml:space="preserve"> above describes the sequence of instructions and design of the software</w:t>
+      </w:r>
+    </w:p>
+    <w:p>
+      <w:pPr>
+        <w:jc w:val="both"/>
+        <w:rPr>
+          <w:rFonts w:ascii="Arial" w:hAnsi="Arial" w:cs="Arial"/>
+        </w:rPr>
+      </w:pPr>
+    </w:p>
+    <w:p>
+      <w:pPr>
+        <w:jc w:val="both"/>
+        <w:rPr>
+          <w:rFonts w:ascii="Arial" w:hAnsi="Arial" w:cs="Arial"/>
           <w:sz w:val="28"/>
           <w:szCs w:val="28"/>
         </w:rPr>
@@ -253,101 +1419,22 @@
           <w:rFonts w:ascii="Arial" w:hAnsi="Arial" w:cs="Arial"/>
           <w:color w:val="000000"/>
         </w:rPr>
-        <w:t>curl -</w:t>
-      </w:r>
-      <w:proofErr w:type="spellStart"/>
-      <w:r>
-        <w:rPr>
-          <w:rFonts w:ascii="Arial" w:hAnsi="Arial" w:cs="Arial"/>
-          <w:color w:val="000000"/>
-        </w:rPr>
-        <w:t>i</w:t>
-      </w:r>
-      <w:proofErr w:type="spellEnd"/>
-      <w:r>
-        <w:rPr>
-          <w:rFonts w:ascii="Arial" w:hAnsi="Arial" w:cs="Arial"/>
-          <w:color w:val="000000"/>
-        </w:rPr>
-        <w:t xml:space="preserve"> -H "Content-Type: application/</w:t>
-      </w:r>
-      <w:proofErr w:type="spellStart"/>
-      <w:r>
-        <w:rPr>
-          <w:rFonts w:ascii="Arial" w:hAnsi="Arial" w:cs="Arial"/>
-          <w:color w:val="000000"/>
-        </w:rPr>
-        <w:t>json</w:t>
-      </w:r>
-      <w:proofErr w:type="spellEnd"/>
-      <w:r>
-        <w:rPr>
-          <w:rFonts w:ascii="Arial" w:hAnsi="Arial" w:cs="Arial"/>
-          <w:color w:val="000000"/>
-        </w:rPr>
-        <w:t>" -X POST -d '{"minimum"</w:t>
-      </w:r>
-      <w:r>
-        <w:rPr>
-          <w:rFonts w:ascii="Arial" w:hAnsi="Arial" w:cs="Arial"/>
-          <w:color w:val="000000"/>
-        </w:rPr>
-        <w:t>:&lt;yourchoice(</w:t>
-      </w:r>
-      <w:proofErr w:type="spellStart"/>
-      <w:r>
-        <w:rPr>
-          <w:rFonts w:ascii="Arial" w:hAnsi="Arial" w:cs="Arial"/>
-          <w:color w:val="000000"/>
-        </w:rPr>
-        <w:t>num</w:t>
-      </w:r>
-      <w:proofErr w:type="spellEnd"/>
-      <w:r>
-        <w:rPr>
-          <w:rFonts w:ascii="Arial" w:hAnsi="Arial" w:cs="Arial"/>
-          <w:color w:val="000000"/>
-        </w:rPr>
-        <w:t>)&gt;,"maximum":&lt;yourchoice(</w:t>
-      </w:r>
-      <w:proofErr w:type="spellStart"/>
-      <w:r>
-        <w:rPr>
-          <w:rFonts w:ascii="Arial" w:hAnsi="Arial" w:cs="Arial"/>
-          <w:color w:val="000000"/>
-        </w:rPr>
-        <w:t>num</w:t>
-      </w:r>
-      <w:proofErr w:type="spellEnd"/>
-      <w:r>
-        <w:rPr>
-          <w:rFonts w:ascii="Arial" w:hAnsi="Arial" w:cs="Arial"/>
-          <w:color w:val="000000"/>
-        </w:rPr>
-        <w:t>)&gt;</w:t>
-      </w:r>
-      <w:r>
-        <w:rPr>
-          <w:rFonts w:ascii="Arial" w:hAnsi="Arial" w:cs="Arial"/>
-          <w:color w:val="000000"/>
-        </w:rPr>
-        <w:t>,"correct":&lt;yourchoice(</w:t>
-      </w:r>
-      <w:proofErr w:type="spellStart"/>
-      <w:r>
-        <w:rPr>
-          <w:rFonts w:ascii="Arial" w:hAnsi="Arial" w:cs="Arial"/>
-          <w:color w:val="000000"/>
-        </w:rPr>
-        <w:t>num</w:t>
-      </w:r>
-      <w:proofErr w:type="spellEnd"/>
-      <w:r>
-        <w:rPr>
-          <w:rFonts w:ascii="Arial" w:hAnsi="Arial" w:cs="Arial"/>
-          <w:color w:val="000000"/>
-        </w:rPr>
-        <w:t xml:space="preserve">)&gt;}' </w:t>
+        <w:lastRenderedPageBreak/>
+        <w:t>curl -i -H "Content-Type: application/json" -X POST -d '{"minimum"</w:t>
+      </w:r>
+      <w:r>
+        <w:rPr>
+          <w:rFonts w:ascii="Arial" w:hAnsi="Arial" w:cs="Arial"/>
+          <w:color w:val="000000"/>
+        </w:rPr>
+        <w:t>:&lt;yourchoice(num)&gt;,"maximum":&lt;yourchoice(num)&gt;</w:t>
+      </w:r>
+      <w:r>
+        <w:rPr>
+          <w:rFonts w:ascii="Arial" w:hAnsi="Arial" w:cs="Arial"/>
+          <w:color w:val="000000"/>
+        </w:rPr>
+        <w:t xml:space="preserve">,"correct":&lt;yourchoice(num)&gt;}' </w:t>
       </w:r>
       <w:hyperlink r:id="rId4" w:history="1">
         <w:r>
@@ -429,23 +1516,7 @@
           <w:rFonts w:ascii="Arial" w:hAnsi="Arial" w:cs="Arial"/>
           <w:color w:val="000000"/>
         </w:rPr>
-        <w:t>curl -</w:t>
-      </w:r>
-      <w:proofErr w:type="spellStart"/>
-      <w:r>
-        <w:rPr>
-          <w:rFonts w:ascii="Arial" w:hAnsi="Arial" w:cs="Arial"/>
-          <w:color w:val="000000"/>
-        </w:rPr>
-        <w:t>i</w:t>
-      </w:r>
-      <w:proofErr w:type="spellEnd"/>
-      <w:r>
-        <w:rPr>
-          <w:rFonts w:ascii="Arial" w:hAnsi="Arial" w:cs="Arial"/>
-          <w:color w:val="000000"/>
-        </w:rPr>
-        <w:t xml:space="preserve"> http://localhost:5000/range</w:t>
+        <w:t>curl -i http://localhost:5000/range</w:t>
       </w:r>
     </w:p>
     <w:p>
@@ -493,53 +1564,7 @@
           <w:rFonts w:ascii="Arial" w:hAnsi="Arial" w:cs="Arial"/>
           <w:color w:val="000000"/>
         </w:rPr>
-        <w:t>curl -</w:t>
-      </w:r>
-      <w:proofErr w:type="spellStart"/>
-      <w:r>
-        <w:rPr>
-          <w:rFonts w:ascii="Arial" w:hAnsi="Arial" w:cs="Arial"/>
-          <w:color w:val="000000"/>
-        </w:rPr>
-        <w:t>i</w:t>
-      </w:r>
-      <w:proofErr w:type="spellEnd"/>
-      <w:r>
-        <w:rPr>
-          <w:rFonts w:ascii="Arial" w:hAnsi="Arial" w:cs="Arial"/>
-          <w:color w:val="000000"/>
-        </w:rPr>
-        <w:t xml:space="preserve"> -H "Content-Type: applicatio</w:t>
-      </w:r>
-      <w:r>
-        <w:rPr>
-          <w:rFonts w:ascii="Arial" w:hAnsi="Arial" w:cs="Arial"/>
-          <w:color w:val="000000"/>
-        </w:rPr>
-        <w:t>n/</w:t>
-      </w:r>
-      <w:proofErr w:type="spellStart"/>
-      <w:r>
-        <w:rPr>
-          <w:rFonts w:ascii="Arial" w:hAnsi="Arial" w:cs="Arial"/>
-          <w:color w:val="000000"/>
-        </w:rPr>
-        <w:t>json</w:t>
-      </w:r>
-      <w:proofErr w:type="spellEnd"/>
-      <w:r>
-        <w:rPr>
-          <w:rFonts w:ascii="Arial" w:hAnsi="Arial" w:cs="Arial"/>
-          <w:color w:val="000000"/>
-        </w:rPr>
-        <w:t>" -X POST -d '{"guess": &lt;your guess(number)&gt;</w:t>
-      </w:r>
-      <w:r>
-        <w:rPr>
-          <w:rFonts w:ascii="Arial" w:hAnsi="Arial" w:cs="Arial"/>
-          <w:color w:val="000000"/>
-        </w:rPr>
-        <w:t>}' http://localhost:5000/guesses</w:t>
+        <w:t>curl -i -H "Content-Type: application/json" -X POST -d '{"guess": &lt;your guess(number)&gt;}' http://localhost:5000/guesses</w:t>
       </w:r>
     </w:p>
     <w:p>
@@ -594,23 +1619,7 @@
           <w:rFonts w:ascii="Arial" w:hAnsi="Arial" w:cs="Arial"/>
           <w:color w:val="000000"/>
         </w:rPr>
-        <w:t>curl -</w:t>
-      </w:r>
-      <w:proofErr w:type="spellStart"/>
-      <w:r>
-        <w:rPr>
-          <w:rFonts w:ascii="Arial" w:hAnsi="Arial" w:cs="Arial"/>
-          <w:color w:val="000000"/>
-        </w:rPr>
-        <w:t>i</w:t>
-      </w:r>
-      <w:proofErr w:type="spellEnd"/>
-      <w:r>
-        <w:rPr>
-          <w:rFonts w:ascii="Arial" w:hAnsi="Arial" w:cs="Arial"/>
-          <w:color w:val="000000"/>
-        </w:rPr>
-        <w:t xml:space="preserve"> http://localhost:5000/guesses</w:t>
+        <w:t>curl -i http://localhost:5000/guesses</w:t>
       </w:r>
     </w:p>
     <w:p>
@@ -759,39 +1768,7 @@
           <w:rFonts w:ascii="Arial" w:hAnsi="Arial" w:cs="Arial"/>
           <w:color w:val="000000"/>
         </w:rPr>
-        <w:t>curl -</w:t>
-      </w:r>
-      <w:proofErr w:type="spellStart"/>
-      <w:r>
-        <w:rPr>
-          <w:rFonts w:ascii="Arial" w:hAnsi="Arial" w:cs="Arial"/>
-          <w:color w:val="000000"/>
-        </w:rPr>
-        <w:t>i</w:t>
-      </w:r>
-      <w:proofErr w:type="spellEnd"/>
-      <w:r>
-        <w:rPr>
-          <w:rFonts w:ascii="Arial" w:hAnsi="Arial" w:cs="Arial"/>
-          <w:color w:val="000000"/>
-        </w:rPr>
-        <w:t xml:space="preserve"> -H "Content-Type: application/</w:t>
-      </w:r>
-      <w:proofErr w:type="spellStart"/>
-      <w:r>
-        <w:rPr>
-          <w:rFonts w:ascii="Arial" w:hAnsi="Arial" w:cs="Arial"/>
-          <w:color w:val="000000"/>
-        </w:rPr>
-        <w:t>json</w:t>
-      </w:r>
-      <w:proofErr w:type="spellEnd"/>
-      <w:r>
-        <w:rPr>
-          <w:rFonts w:ascii="Arial" w:hAnsi="Arial" w:cs="Arial"/>
-          <w:color w:val="000000"/>
-        </w:rPr>
-        <w:t>" -X POST -d '{"minimum":23,"maximum":27,"correct":24}'</w:t>
+        <w:t>curl -i -H "Content-Type: application/json" -X POST -d '{"minimum":23,"maximum":27,"correct":24}'</w:t>
       </w:r>
     </w:p>
     <w:p>
@@ -880,60 +1857,7 @@
           <w:rFonts w:ascii="Arial" w:hAnsi="Arial" w:cs="Arial"/>
           <w:color w:val="000000"/>
         </w:rPr>
-        <w:t>curl -</w:t>
-      </w:r>
-      <w:proofErr w:type="spellStart"/>
-      <w:r>
-        <w:rPr>
-          <w:rFonts w:ascii="Arial" w:hAnsi="Arial" w:cs="Arial"/>
-          <w:color w:val="000000"/>
-        </w:rPr>
-        <w:t>i</w:t>
-      </w:r>
-      <w:proofErr w:type="spellEnd"/>
-      <w:r>
-        <w:rPr>
-          <w:rFonts w:ascii="Arial" w:hAnsi="Arial" w:cs="Arial"/>
-          <w:color w:val="000000"/>
-        </w:rPr>
-        <w:t xml:space="preserve"> -H "Content-Type: application/</w:t>
-      </w:r>
-      <w:proofErr w:type="spellStart"/>
-      <w:r>
-        <w:rPr>
-          <w:rFonts w:ascii="Arial" w:hAnsi="Arial" w:cs="Arial"/>
-          <w:color w:val="000000"/>
-        </w:rPr>
-        <w:t>json</w:t>
-      </w:r>
-      <w:proofErr w:type="spellEnd"/>
-      <w:r>
-        <w:rPr>
-          <w:rFonts w:ascii="Arial" w:hAnsi="Arial" w:cs="Arial"/>
-          <w:color w:val="000000"/>
-        </w:rPr>
-        <w:t xml:space="preserve">" </w:t>
-      </w:r>
-      <w:r>
-        <w:rPr>
-          <w:rFonts w:ascii="Arial" w:hAnsi="Arial" w:cs="Arial"/>
-          <w:color w:val="000000"/>
-        </w:rPr>
-        <w:t>-X POST -d '{"minimum"</w:t>
-      </w:r>
-      <w:r>
-        <w:rPr>
-          <w:rFonts w:ascii="Arial" w:hAnsi="Arial" w:cs="Arial"/>
-          <w:color w:val="000000"/>
-        </w:rPr>
-        <w:t xml:space="preserve">:23,"maximum":27,"correct":28}’ </w:t>
-      </w:r>
-      <w:r>
-        <w:rPr>
-          <w:rFonts w:ascii="Arial" w:hAnsi="Arial" w:cs="Arial"/>
-          <w:color w:val="000000"/>
-        </w:rPr>
-        <w:t>http://localhost:5000/range</w:t>
+        <w:t>curl -i -H "Content-Type: application/json" -X POST -d '{"minimum":23,"maximum":27,"correct":28}’ http://localhost:5000/range</w:t>
       </w:r>
     </w:p>
     <w:p>
@@ -1010,23 +1934,7 @@
           <w:rFonts w:ascii="Arial" w:hAnsi="Arial" w:cs="Arial"/>
           <w:color w:val="000000"/>
         </w:rPr>
-        <w:t>curl -</w:t>
-      </w:r>
-      <w:proofErr w:type="spellStart"/>
-      <w:r>
-        <w:rPr>
-          <w:rFonts w:ascii="Arial" w:hAnsi="Arial" w:cs="Arial"/>
-          <w:color w:val="000000"/>
-        </w:rPr>
-        <w:t>i</w:t>
-      </w:r>
-      <w:proofErr w:type="spellEnd"/>
-      <w:r>
-        <w:rPr>
-          <w:rFonts w:ascii="Arial" w:hAnsi="Arial" w:cs="Arial"/>
-          <w:color w:val="000000"/>
-        </w:rPr>
-        <w:t xml:space="preserve"> http://localhost:5000/range</w:t>
+        <w:t>curl -i http://localhost:5000/range</w:t>
       </w:r>
     </w:p>
     <w:p>
@@ -1134,39 +2042,7 @@
           <w:rFonts w:ascii="Arial" w:hAnsi="Arial" w:cs="Arial"/>
           <w:color w:val="000000"/>
         </w:rPr>
-        <w:t>curl -</w:t>
-      </w:r>
-      <w:proofErr w:type="spellStart"/>
-      <w:r>
-        <w:rPr>
-          <w:rFonts w:ascii="Arial" w:hAnsi="Arial" w:cs="Arial"/>
-          <w:color w:val="000000"/>
-        </w:rPr>
-        <w:t>i</w:t>
-      </w:r>
-      <w:proofErr w:type="spellEnd"/>
-      <w:r>
-        <w:rPr>
-          <w:rFonts w:ascii="Arial" w:hAnsi="Arial" w:cs="Arial"/>
-          <w:color w:val="000000"/>
-        </w:rPr>
-        <w:t xml:space="preserve"> -H "Content-Type: application/</w:t>
-      </w:r>
-      <w:proofErr w:type="spellStart"/>
-      <w:r>
-        <w:rPr>
-          <w:rFonts w:ascii="Arial" w:hAnsi="Arial" w:cs="Arial"/>
-          <w:color w:val="000000"/>
-        </w:rPr>
-        <w:t>json</w:t>
-      </w:r>
-      <w:proofErr w:type="spellEnd"/>
-      <w:r>
-        <w:rPr>
-          <w:rFonts w:ascii="Arial" w:hAnsi="Arial" w:cs="Arial"/>
-          <w:color w:val="000000"/>
-        </w:rPr>
-        <w:t xml:space="preserve">" -X POST -d '{"guess": 28}' </w:t>
+        <w:t xml:space="preserve">curl -i -H "Content-Type: application/json" -X POST -d '{"guess": 28}' </w:t>
       </w:r>
       <w:hyperlink r:id="rId5" w:history="1">
         <w:r>
@@ -1195,9 +2071,7 @@
           <w:color w:val="000000"/>
         </w:rPr>
       </w:pPr>
-      <w:bookmarkStart w:id="0" w:name="_GoBack"/>
-    </w:p>
-    <w:bookmarkEnd w:id="0"/>
+    </w:p>
     <w:p>
       <w:pPr>
         <w:jc w:val="both"/>
@@ -1314,23 +2188,7 @@
           <w:rFonts w:ascii="Arial" w:hAnsi="Arial" w:cs="Arial"/>
           <w:color w:val="000000"/>
         </w:rPr>
-        <w:t>curl -</w:t>
-      </w:r>
-      <w:proofErr w:type="spellStart"/>
-      <w:r>
-        <w:rPr>
-          <w:rFonts w:ascii="Arial" w:hAnsi="Arial" w:cs="Arial"/>
-          <w:color w:val="000000"/>
-        </w:rPr>
-        <w:t>i</w:t>
-      </w:r>
-      <w:proofErr w:type="spellEnd"/>
-      <w:r>
-        <w:rPr>
-          <w:rFonts w:ascii="Arial" w:hAnsi="Arial" w:cs="Arial"/>
-          <w:color w:val="000000"/>
-        </w:rPr>
-        <w:t xml:space="preserve"> </w:t>
+        <w:t xml:space="preserve">curl -i </w:t>
       </w:r>
       <w:hyperlink r:id="rId6" w:history="1">
         <w:r>
@@ -1395,22 +2253,6 @@
         <w:rPr>
           <w:rFonts w:ascii="Arial" w:hAnsi="Arial" w:cs="Arial"/>
           <w:color w:val="C814C9"/>
-        </w:rPr>
-      </w:pPr>
-    </w:p>
-    <w:p>
-      <w:pPr>
-        <w:jc w:val="both"/>
-        <w:rPr>
-          <w:rFonts w:ascii="Arial" w:hAnsi="Arial" w:cs="Arial"/>
-        </w:rPr>
-      </w:pPr>
-    </w:p>
-    <w:p>
-      <w:pPr>
-        <w:jc w:val="both"/>
-        <w:rPr>
-          <w:rFonts w:ascii="Arial" w:hAnsi="Arial" w:cs="Arial"/>
         </w:rPr>
       </w:pPr>
     </w:p>

</xml_diff>

<commit_message>
Made the usage document clear
</commit_message>
<xml_diff>
--- a/Approach and Usage.docx
+++ b/Approach and Usage.docx
@@ -115,14 +115,6 @@
           <w:rFonts w:ascii="Arial" w:hAnsi="Arial" w:cs="Arial"/>
         </w:rPr>
       </w:pPr>
-    </w:p>
-    <w:p>
-      <w:pPr>
-        <w:jc w:val="both"/>
-        <w:rPr>
-          <w:rFonts w:ascii="Arial" w:hAnsi="Arial" w:cs="Arial"/>
-        </w:rPr>
-      </w:pPr>
       <w:r>
         <w:rPr>
           <w:rFonts w:ascii="Arial" w:hAnsi="Arial" w:cs="Arial"/>
@@ -131,21 +123,21 @@
         <mc:AlternateContent>
           <mc:Choice Requires="wps">
             <w:drawing>
-              <wp:anchor distT="0" distB="0" distL="114300" distR="114300" simplePos="0" relativeHeight="251659264" behindDoc="0" locked="0" layoutInCell="1" allowOverlap="1" wp14:anchorId="158578CE" wp14:editId="3C782B10">
+              <wp:anchor distT="0" distB="0" distL="114300" distR="114300" simplePos="0" relativeHeight="251659264" behindDoc="0" locked="0" layoutInCell="1" allowOverlap="1" wp14:anchorId="158578CE" wp14:editId="765ADCDA">
                 <wp:simplePos x="0" y="0"/>
                 <wp:positionH relativeFrom="column">
                   <wp:posOffset>4394200</wp:posOffset>
                 </wp:positionH>
                 <wp:positionV relativeFrom="paragraph">
-                  <wp:posOffset>150495</wp:posOffset>
+                  <wp:posOffset>173990</wp:posOffset>
                 </wp:positionV>
-                <wp:extent cx="1828800" cy="4447540"/>
-                <wp:effectExtent l="0" t="0" r="25400" b="22860"/>
+                <wp:extent cx="1828800" cy="4572000"/>
+                <wp:effectExtent l="0" t="0" r="25400" b="25400"/>
                 <wp:wrapThrough wrapText="bothSides">
                   <wp:wrapPolygon edited="0">
                     <wp:start x="0" y="0"/>
-                    <wp:lineTo x="0" y="21588"/>
-                    <wp:lineTo x="21600" y="21588"/>
+                    <wp:lineTo x="0" y="21600"/>
+                    <wp:lineTo x="21600" y="21600"/>
                     <wp:lineTo x="21600" y="0"/>
                     <wp:lineTo x="0" y="0"/>
                   </wp:wrapPolygon>
@@ -159,7 +151,7 @@
                       <wps:spPr>
                         <a:xfrm>
                           <a:off x="0" y="0"/>
-                          <a:ext cx="1828800" cy="4447540"/>
+                          <a:ext cx="1828800" cy="4572000"/>
                         </a:xfrm>
                         <a:prstGeom prst="rect">
                           <a:avLst/>
@@ -210,7 +202,7 @@
           </mc:Choice>
           <mc:Fallback>
             <w:pict>
-              <v:rect w14:anchorId="158578CE" id="Rectangle 2" o:spid="_x0000_s1026" style="position:absolute;left:0;text-align:left;margin-left:346pt;margin-top:11.85pt;width:2in;height:350.2pt;z-index:251659264;visibility:visible;mso-wrap-style:square;mso-height-percent:0;mso-wrap-distance-left:9pt;mso-wrap-distance-top:0;mso-wrap-distance-right:9pt;mso-wrap-distance-bottom:0;mso-position-horizontal:absolute;mso-position-horizontal-relative:text;mso-position-vertical:absolute;mso-position-vertical-relative:text;mso-height-percent:0;mso-height-relative:margin;v-text-anchor:middle" o:gfxdata="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" fillcolor="#5b9bd5 [3204]" strokecolor="#1f4d78 [1604]" strokeweight="1pt">
+              <v:rect w14:anchorId="158578CE" id="Rectangle 2" o:spid="_x0000_s1026" style="position:absolute;left:0;text-align:left;margin-left:346pt;margin-top:13.7pt;width:2in;height:5in;z-index:251659264;visibility:visible;mso-wrap-style:square;mso-height-percent:0;mso-wrap-distance-left:9pt;mso-wrap-distance-top:0;mso-wrap-distance-right:9pt;mso-wrap-distance-bottom:0;mso-position-horizontal:absolute;mso-position-horizontal-relative:text;mso-position-vertical:absolute;mso-position-vertical-relative:text;mso-height-percent:0;mso-height-relative:margin;v-text-anchor:middle" o:gfxdata="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" fillcolor="#5b9bd5 [3204]" strokecolor="#1f4d78 [1604]" strokeweight="1pt">
                 <v:textbox>
                   <w:txbxContent>
                     <w:p>
@@ -237,13 +229,13 @@
         <mc:AlternateContent>
           <mc:Choice Requires="wps">
             <w:drawing>
-              <wp:anchor distT="0" distB="0" distL="114300" distR="114300" simplePos="0" relativeHeight="251660288" behindDoc="0" locked="0" layoutInCell="1" allowOverlap="1" wp14:anchorId="6918CF70" wp14:editId="77DAF897">
+              <wp:anchor distT="0" distB="0" distL="114300" distR="114300" simplePos="0" relativeHeight="251660288" behindDoc="0" locked="0" layoutInCell="1" allowOverlap="1" wp14:anchorId="6918CF70" wp14:editId="20148FA3">
                 <wp:simplePos x="0" y="0"/>
                 <wp:positionH relativeFrom="column">
-                  <wp:posOffset>50800</wp:posOffset>
+                  <wp:posOffset>51435</wp:posOffset>
                 </wp:positionH>
                 <wp:positionV relativeFrom="paragraph">
-                  <wp:posOffset>58420</wp:posOffset>
+                  <wp:posOffset>175260</wp:posOffset>
                 </wp:positionV>
                 <wp:extent cx="1828800" cy="4574540"/>
                 <wp:effectExtent l="0" t="0" r="25400" b="22860"/>
@@ -302,7 +294,18 @@
                               <w:jc w:val="center"/>
                             </w:pPr>
                             <w:r>
-                              <w:t>Or CURL)</w:t>
+                              <w:t xml:space="preserve">Or </w:t>
+                            </w:r>
+                            <w:proofErr w:type="spellStart"/>
+                            <w:r>
+                              <w:t>c</w:t>
+                            </w:r>
+                            <w:r>
+                              <w:t>URL</w:t>
+                            </w:r>
+                            <w:proofErr w:type="spellEnd"/>
+                            <w:r>
+                              <w:t>)</w:t>
                             </w:r>
                           </w:p>
                         </w:txbxContent>
@@ -324,7 +327,7 @@
           </mc:Choice>
           <mc:Fallback>
             <w:pict>
-              <v:rect w14:anchorId="6918CF70" id="Rectangle 3" o:spid="_x0000_s1027" style="position:absolute;left:0;text-align:left;margin-left:4pt;margin-top:4.6pt;width:2in;height:360.2pt;z-index:251660288;visibility:visible;mso-wrap-style:square;mso-height-percent:0;mso-wrap-distance-left:9pt;mso-wrap-distance-top:0;mso-wrap-distance-right:9pt;mso-wrap-distance-bottom:0;mso-position-horizontal:absolute;mso-position-horizontal-relative:text;mso-position-vertical:absolute;mso-position-vertical-relative:text;mso-height-percent:0;mso-height-relative:margin;v-text-anchor:middle" o:gfxdata="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" fillcolor="#5b9bd5 [3204]" strokecolor="#1f4d78 [1604]" strokeweight="1pt">
+              <v:rect w14:anchorId="6918CF70" id="Rectangle 3" o:spid="_x0000_s1027" style="position:absolute;left:0;text-align:left;margin-left:4.05pt;margin-top:13.8pt;width:2in;height:360.2pt;z-index:251660288;visibility:visible;mso-wrap-style:square;mso-height-percent:0;mso-wrap-distance-left:9pt;mso-wrap-distance-top:0;mso-wrap-distance-right:9pt;mso-wrap-distance-bottom:0;mso-position-horizontal:absolute;mso-position-horizontal-relative:text;mso-position-vertical:absolute;mso-position-vertical-relative:text;mso-height-percent:0;mso-height-relative:margin;v-text-anchor:middle" o:gfxdata="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" fillcolor="#5b9bd5 [3204]" strokecolor="#1f4d78 [1604]" strokeweight="1pt">
                 <v:textbox>
                   <w:txbxContent>
                     <w:p>
@@ -340,7 +343,18 @@
                         <w:jc w:val="center"/>
                       </w:pPr>
                       <w:r>
-                        <w:t>Or CURL)</w:t>
+                        <w:t xml:space="preserve">Or </w:t>
+                      </w:r>
+                      <w:proofErr w:type="spellStart"/>
+                      <w:r>
+                        <w:t>c</w:t>
+                      </w:r>
+                      <w:r>
+                        <w:t>URL</w:t>
+                      </w:r>
+                      <w:proofErr w:type="spellEnd"/>
+                      <w:r>
+                        <w:t>)</w:t>
                       </w:r>
                     </w:p>
                   </w:txbxContent>
@@ -888,7 +902,9 @@
           <w:rFonts w:ascii="Arial" w:hAnsi="Arial" w:cs="Arial"/>
         </w:rPr>
       </w:pPr>
-    </w:p>
+      <w:bookmarkStart w:id="0" w:name="_GoBack"/>
+    </w:p>
+    <w:bookmarkEnd w:id="0"/>
     <w:p>
       <w:pPr>
         <w:jc w:val="both"/>
@@ -1241,8 +1257,6 @@
         </w:rPr>
         <w:t>The Diagram</w:t>
       </w:r>
-      <w:bookmarkStart w:id="0" w:name="_GoBack"/>
-      <w:bookmarkEnd w:id="0"/>
       <w:r>
         <w:rPr>
           <w:rFonts w:ascii="Arial" w:hAnsi="Arial" w:cs="Arial"/>
@@ -1263,41 +1277,6 @@
         <w:jc w:val="both"/>
         <w:rPr>
           <w:rFonts w:ascii="Arial" w:hAnsi="Arial" w:cs="Arial"/>
-          <w:sz w:val="28"/>
-          <w:szCs w:val="28"/>
-        </w:rPr>
-      </w:pPr>
-      <w:r>
-        <w:rPr>
-          <w:rFonts w:ascii="Arial" w:hAnsi="Arial" w:cs="Arial"/>
-          <w:b/>
-          <w:sz w:val="28"/>
-          <w:szCs w:val="28"/>
-        </w:rPr>
-        <w:t>Commands to be followed in order</w:t>
-      </w:r>
-      <w:r>
-        <w:rPr>
-          <w:rFonts w:ascii="Arial" w:hAnsi="Arial" w:cs="Arial"/>
-          <w:sz w:val="28"/>
-          <w:szCs w:val="28"/>
-        </w:rPr>
-        <w:t xml:space="preserve">: </w:t>
-      </w:r>
-    </w:p>
-    <w:p>
-      <w:pPr>
-        <w:jc w:val="both"/>
-        <w:rPr>
-          <w:rFonts w:ascii="Arial" w:hAnsi="Arial" w:cs="Arial"/>
-        </w:rPr>
-      </w:pPr>
-    </w:p>
-    <w:p>
-      <w:pPr>
-        <w:jc w:val="both"/>
-        <w:rPr>
-          <w:rFonts w:ascii="Arial" w:hAnsi="Arial" w:cs="Arial"/>
         </w:rPr>
       </w:pPr>
       <w:r>
@@ -1309,22 +1288,32 @@
     </w:p>
     <w:p>
       <w:pPr>
-        <w:jc w:val="center"/>
         <w:rPr>
           <w:rFonts w:ascii="Arial" w:hAnsi="Arial" w:cs="Arial"/>
           <w:color w:val="000000"/>
         </w:rPr>
       </w:pPr>
-      <w:r>
-        <w:rPr>
-          <w:rFonts w:ascii="Arial" w:hAnsi="Arial" w:cs="Arial"/>
+    </w:p>
+    <w:p>
+      <w:pPr>
+        <w:rPr>
+          <w:rFonts w:ascii="Arial" w:hAnsi="Arial" w:cs="Arial"/>
+          <w:i/>
           <w:color w:val="000000"/>
         </w:rPr>
+      </w:pPr>
+      <w:r>
+        <w:rPr>
+          <w:rFonts w:ascii="Arial" w:hAnsi="Arial" w:cs="Arial"/>
+          <w:i/>
+          <w:color w:val="000000"/>
+        </w:rPr>
         <w:t xml:space="preserve">$ </w:t>
       </w:r>
       <w:r>
         <w:rPr>
           <w:rFonts w:ascii="Arial" w:hAnsi="Arial" w:cs="Arial"/>
+          <w:i/>
           <w:color w:val="000000"/>
         </w:rPr>
         <w:t>p</w:t>
@@ -1332,6 +1321,7 @@
       <w:r>
         <w:rPr>
           <w:rFonts w:ascii="Arial" w:hAnsi="Arial" w:cs="Arial"/>
+          <w:i/>
           <w:color w:val="000000"/>
         </w:rPr>
         <w:t xml:space="preserve">ython </w:t>
@@ -1339,287 +1329,10 @@
       <w:r>
         <w:rPr>
           <w:rFonts w:ascii="Arial" w:hAnsi="Arial" w:cs="Arial"/>
+          <w:i/>
           <w:color w:val="000000"/>
         </w:rPr>
         <w:t>numbers_httpserver.py</w:t>
-      </w:r>
-    </w:p>
-    <w:p>
-      <w:pPr>
-        <w:jc w:val="both"/>
-        <w:rPr>
-          <w:rFonts w:ascii="Arial" w:hAnsi="Arial" w:cs="Arial"/>
-          <w:color w:val="000000"/>
-        </w:rPr>
-      </w:pPr>
-    </w:p>
-    <w:p>
-      <w:pPr>
-        <w:jc w:val="both"/>
-        <w:rPr>
-          <w:rFonts w:ascii="Arial" w:hAnsi="Arial" w:cs="Arial"/>
-          <w:color w:val="000000"/>
-        </w:rPr>
-      </w:pPr>
-      <w:r>
-        <w:rPr>
-          <w:rFonts w:ascii="Arial" w:hAnsi="Arial" w:cs="Arial"/>
-          <w:color w:val="000000"/>
-        </w:rPr>
-        <w:t>Curl commands:</w:t>
-      </w:r>
-      <w:r>
-        <w:rPr>
-          <w:rFonts w:ascii="Arial" w:hAnsi="Arial" w:cs="Arial"/>
-          <w:color w:val="000000"/>
-        </w:rPr>
-        <w:t xml:space="preserve"> (In order of execution)</w:t>
-      </w:r>
-    </w:p>
-    <w:p>
-      <w:pPr>
-        <w:jc w:val="both"/>
-        <w:rPr>
-          <w:rFonts w:ascii="Arial" w:hAnsi="Arial" w:cs="Arial"/>
-          <w:color w:val="000000"/>
-        </w:rPr>
-      </w:pPr>
-      <w:r>
-        <w:rPr>
-          <w:rFonts w:ascii="Arial" w:hAnsi="Arial" w:cs="Arial"/>
-          <w:color w:val="000000"/>
-        </w:rPr>
-        <w:t>#</w:t>
-      </w:r>
-      <w:r>
-        <w:rPr>
-          <w:rFonts w:ascii="Arial" w:hAnsi="Arial" w:cs="Arial"/>
-          <w:color w:val="000000"/>
-        </w:rPr>
-        <w:t xml:space="preserve"> </w:t>
-      </w:r>
-      <w:r>
-        <w:rPr>
-          <w:rFonts w:ascii="Arial" w:hAnsi="Arial" w:cs="Arial"/>
-          <w:color w:val="000000"/>
-        </w:rPr>
-        <w:t>Post range:</w:t>
-      </w:r>
-    </w:p>
-    <w:p>
-      <w:pPr>
-        <w:jc w:val="center"/>
-        <w:rPr>
-          <w:rFonts w:ascii="Arial" w:hAnsi="Arial" w:cs="Arial"/>
-          <w:color w:val="000000"/>
-        </w:rPr>
-      </w:pPr>
-      <w:r>
-        <w:rPr>
-          <w:rFonts w:ascii="Arial" w:hAnsi="Arial" w:cs="Arial"/>
-          <w:color w:val="000000"/>
-        </w:rPr>
-        <w:lastRenderedPageBreak/>
-        <w:t>curl -i -H "Content-Type: application/json" -X POST -d '{"minimum"</w:t>
-      </w:r>
-      <w:r>
-        <w:rPr>
-          <w:rFonts w:ascii="Arial" w:hAnsi="Arial" w:cs="Arial"/>
-          <w:color w:val="000000"/>
-        </w:rPr>
-        <w:t>:&lt;yourchoice(num)&gt;,"maximum":&lt;yourchoice(num)&gt;</w:t>
-      </w:r>
-      <w:r>
-        <w:rPr>
-          <w:rFonts w:ascii="Arial" w:hAnsi="Arial" w:cs="Arial"/>
-          <w:color w:val="000000"/>
-        </w:rPr>
-        <w:t xml:space="preserve">,"correct":&lt;yourchoice(num)&gt;}' </w:t>
-      </w:r>
-      <w:hyperlink r:id="rId4" w:history="1">
-        <w:r>
-          <w:rPr>
-            <w:rStyle w:val="Hyperlink"/>
-            <w:rFonts w:ascii="Arial" w:hAnsi="Arial" w:cs="Arial"/>
-          </w:rPr>
-          <w:t>http://localhost:5000/range</w:t>
-        </w:r>
-      </w:hyperlink>
-    </w:p>
-    <w:p>
-      <w:pPr>
-        <w:jc w:val="both"/>
-        <w:rPr>
-          <w:rFonts w:ascii="Arial" w:hAnsi="Arial" w:cs="Arial"/>
-          <w:color w:val="000000"/>
-        </w:rPr>
-      </w:pPr>
-    </w:p>
-    <w:p>
-      <w:pPr>
-        <w:jc w:val="both"/>
-        <w:rPr>
-          <w:rFonts w:ascii="Arial" w:hAnsi="Arial" w:cs="Arial"/>
-          <w:color w:val="000000"/>
-        </w:rPr>
-      </w:pPr>
-      <w:r>
-        <w:rPr>
-          <w:rFonts w:ascii="Arial" w:hAnsi="Arial" w:cs="Arial"/>
-          <w:color w:val="000000"/>
-        </w:rPr>
-        <w:t xml:space="preserve">Use this command and replace the values of Minimum maximum and correct to your choice. Please </w:t>
-      </w:r>
-      <w:r>
-        <w:rPr>
-          <w:rFonts w:ascii="Arial" w:hAnsi="Arial" w:cs="Arial"/>
-          <w:color w:val="000000"/>
-        </w:rPr>
-        <w:t>note that minimum &lt;= maximum and correct value should be in the range.</w:t>
-      </w:r>
-    </w:p>
-    <w:p>
-      <w:pPr>
-        <w:jc w:val="both"/>
-        <w:rPr>
-          <w:rFonts w:ascii="Arial" w:hAnsi="Arial" w:cs="Arial"/>
-          <w:color w:val="000000"/>
-        </w:rPr>
-      </w:pPr>
-    </w:p>
-    <w:p>
-      <w:pPr>
-        <w:jc w:val="both"/>
-        <w:rPr>
-          <w:rFonts w:ascii="Arial" w:hAnsi="Arial" w:cs="Arial"/>
-          <w:color w:val="000000"/>
-        </w:rPr>
-      </w:pPr>
-      <w:r>
-        <w:rPr>
-          <w:rFonts w:ascii="Arial" w:hAnsi="Arial" w:cs="Arial"/>
-          <w:color w:val="000000"/>
-        </w:rPr>
-        <w:t># Get Range:</w:t>
-      </w:r>
-    </w:p>
-    <w:p>
-      <w:pPr>
-        <w:jc w:val="center"/>
-        <w:rPr>
-          <w:rFonts w:ascii="Arial" w:hAnsi="Arial" w:cs="Arial"/>
-          <w:color w:val="000000"/>
-        </w:rPr>
-      </w:pPr>
-      <w:r>
-        <w:rPr>
-          <w:rFonts w:ascii="Arial" w:hAnsi="Arial" w:cs="Arial"/>
-          <w:color w:val="000000"/>
-        </w:rPr>
-        <w:t>curl -i http://localhost:5000/range</w:t>
-      </w:r>
-    </w:p>
-    <w:p>
-      <w:pPr>
-        <w:jc w:val="both"/>
-        <w:rPr>
-          <w:rFonts w:ascii="Arial" w:hAnsi="Arial" w:cs="Arial"/>
-          <w:color w:val="000000"/>
-        </w:rPr>
-      </w:pPr>
-    </w:p>
-    <w:p>
-      <w:pPr>
-        <w:jc w:val="both"/>
-        <w:rPr>
-          <w:rFonts w:ascii="Arial" w:hAnsi="Arial" w:cs="Arial"/>
-          <w:color w:val="000000"/>
-        </w:rPr>
-      </w:pPr>
-      <w:r>
-        <w:rPr>
-          <w:rFonts w:ascii="Arial" w:hAnsi="Arial" w:cs="Arial"/>
-          <w:color w:val="000000"/>
-        </w:rPr>
-        <w:t>#</w:t>
-      </w:r>
-      <w:r>
-        <w:rPr>
-          <w:rFonts w:ascii="Arial" w:hAnsi="Arial" w:cs="Arial"/>
-          <w:color w:val="000000"/>
-        </w:rPr>
-        <w:t>To post guesses:</w:t>
-      </w:r>
-    </w:p>
-    <w:p>
-      <w:pPr>
-        <w:jc w:val="center"/>
-        <w:rPr>
-          <w:rFonts w:ascii="Arial" w:hAnsi="Arial" w:cs="Arial"/>
-          <w:color w:val="000000"/>
-        </w:rPr>
-      </w:pPr>
-      <w:r>
-        <w:rPr>
-          <w:rFonts w:ascii="Arial" w:hAnsi="Arial" w:cs="Arial"/>
-          <w:color w:val="000000"/>
-        </w:rPr>
-        <w:t>curl -i -H "Content-Type: application/json" -X POST -d '{"guess": &lt;your guess(number)&gt;}' http://localhost:5000/guesses</w:t>
-      </w:r>
-    </w:p>
-    <w:p>
-      <w:pPr>
-        <w:jc w:val="both"/>
-        <w:rPr>
-          <w:rFonts w:ascii="Arial" w:hAnsi="Arial" w:cs="Arial"/>
-          <w:color w:val="000000"/>
-        </w:rPr>
-      </w:pPr>
-    </w:p>
-    <w:p>
-      <w:pPr>
-        <w:jc w:val="both"/>
-        <w:rPr>
-          <w:rFonts w:ascii="Arial" w:hAnsi="Arial" w:cs="Arial"/>
-          <w:color w:val="000000"/>
-        </w:rPr>
-      </w:pPr>
-      <w:r>
-        <w:rPr>
-          <w:rFonts w:ascii="Arial" w:hAnsi="Arial" w:cs="Arial"/>
-          <w:color w:val="000000"/>
-        </w:rPr>
-        <w:t xml:space="preserve"># </w:t>
-      </w:r>
-      <w:r>
-        <w:rPr>
-          <w:rFonts w:ascii="Arial" w:hAnsi="Arial" w:cs="Arial"/>
-          <w:color w:val="000000"/>
-        </w:rPr>
-        <w:t xml:space="preserve">To get guess </w:t>
-      </w:r>
-      <w:r>
-        <w:rPr>
-          <w:rFonts w:ascii="Arial" w:hAnsi="Arial" w:cs="Arial"/>
-          <w:color w:val="000000"/>
-        </w:rPr>
-        <w:t>history:</w:t>
-      </w:r>
-    </w:p>
-    <w:p>
-      <w:pPr>
-        <w:jc w:val="center"/>
-        <w:rPr>
-          <w:rFonts w:ascii="Arial" w:hAnsi="Arial" w:cs="Arial"/>
-          <w:color w:val="000000"/>
-        </w:rPr>
-      </w:pPr>
-      <w:r>
-        <w:rPr>
-          <w:rFonts w:ascii="Arial" w:hAnsi="Arial" w:cs="Arial"/>
-          <w:color w:val="000000"/>
-        </w:rPr>
-        <w:t>curl -i http://localhost:5000/guesses</w:t>
       </w:r>
     </w:p>
     <w:p>
@@ -1646,39 +1359,49 @@
           <w:rFonts w:ascii="Arial" w:hAnsi="Arial" w:cs="Arial"/>
           <w:b/>
         </w:rPr>
-        <w:t xml:space="preserve">Numbers game is played in this way: </w:t>
-      </w:r>
-    </w:p>
-    <w:p>
-      <w:pPr>
-        <w:jc w:val="both"/>
-        <w:rPr>
-          <w:rFonts w:ascii="Arial" w:hAnsi="Arial" w:cs="Arial"/>
-        </w:rPr>
-      </w:pPr>
-    </w:p>
-    <w:p>
-      <w:pPr>
-        <w:jc w:val="both"/>
-        <w:rPr>
-          <w:rFonts w:ascii="Arial" w:hAnsi="Arial" w:cs="Arial"/>
-        </w:rPr>
-      </w:pPr>
-      <w:r>
-        <w:rPr>
-          <w:rFonts w:ascii="Arial" w:hAnsi="Arial" w:cs="Arial"/>
+        <w:t>Design of the application is in the following way</w:t>
+      </w:r>
+      <w:r>
+        <w:rPr>
+          <w:rFonts w:ascii="Arial" w:hAnsi="Arial" w:cs="Arial"/>
+          <w:b/>
+        </w:rPr>
+        <w:t xml:space="preserve">: </w:t>
+      </w:r>
+    </w:p>
+    <w:p>
+      <w:pPr>
+        <w:jc w:val="both"/>
+        <w:rPr>
+          <w:rFonts w:ascii="Arial" w:hAnsi="Arial" w:cs="Arial"/>
+        </w:rPr>
+      </w:pPr>
+    </w:p>
+    <w:p>
+      <w:pPr>
+        <w:jc w:val="both"/>
+        <w:rPr>
+          <w:rFonts w:ascii="Arial" w:hAnsi="Arial" w:cs="Arial"/>
+        </w:rPr>
+      </w:pPr>
+      <w:r>
+        <w:rPr>
+          <w:rFonts w:ascii="Arial" w:hAnsi="Arial" w:cs="Arial"/>
+          <w:b/>
         </w:rPr>
         <w:t xml:space="preserve">STEP </w:t>
       </w:r>
       <w:r>
         <w:rPr>
           <w:rFonts w:ascii="Arial" w:hAnsi="Arial" w:cs="Arial"/>
+          <w:b/>
         </w:rPr>
         <w:t>1</w:t>
       </w:r>
       <w:r>
         <w:rPr>
           <w:rFonts w:ascii="Arial" w:hAnsi="Arial" w:cs="Arial"/>
+          <w:b/>
         </w:rPr>
         <w:t>:</w:t>
       </w:r>
@@ -1692,6 +1415,12 @@
         <w:rPr>
           <w:rFonts w:ascii="Arial" w:hAnsi="Arial" w:cs="Arial"/>
         </w:rPr>
+        <w:t xml:space="preserve"> </w:t>
+      </w:r>
+      <w:r>
+        <w:rPr>
+          <w:rFonts w:ascii="Arial" w:hAnsi="Arial" w:cs="Arial"/>
+        </w:rPr>
         <w:t>P</w:t>
       </w:r>
       <w:r>
@@ -1707,32 +1436,1137 @@
         <w:t xml:space="preserve"> The values set are returned in JSON format.</w:t>
       </w:r>
     </w:p>
-    <w:p>
-      <w:pPr>
-        <w:jc w:val="both"/>
-        <w:rPr>
-          <w:rFonts w:ascii="Arial" w:hAnsi="Arial" w:cs="Arial"/>
-        </w:rPr>
-      </w:pPr>
-    </w:p>
-    <w:p>
-      <w:pPr>
-        <w:jc w:val="both"/>
-        <w:rPr>
-          <w:rFonts w:ascii="Arial" w:hAnsi="Arial" w:cs="Arial"/>
-        </w:rPr>
-      </w:pPr>
-      <w:r>
-        <w:rPr>
-          <w:rFonts w:ascii="Arial" w:hAnsi="Arial" w:cs="Arial"/>
-        </w:rPr>
-        <w:t xml:space="preserve">Example: For </w:t>
-      </w:r>
-      <w:r>
-        <w:rPr>
-          <w:rFonts w:ascii="Arial" w:hAnsi="Arial" w:cs="Arial"/>
-        </w:rPr>
-        <w:t>valid requests</w:t>
+    <w:tbl>
+      <w:tblPr>
+        <w:tblW w:w="9060" w:type="dxa"/>
+        <w:jc w:val="center"/>
+        <w:tblLayout w:type="fixed"/>
+        <w:tblCellMar>
+          <w:top w:w="15" w:type="dxa"/>
+          <w:left w:w="15" w:type="dxa"/>
+          <w:bottom w:w="15" w:type="dxa"/>
+          <w:right w:w="15" w:type="dxa"/>
+        </w:tblCellMar>
+        <w:tblLook w:val="04A0" w:firstRow="1" w:lastRow="0" w:firstColumn="1" w:lastColumn="0" w:noHBand="0" w:noVBand="1"/>
+      </w:tblPr>
+      <w:tblGrid>
+        <w:gridCol w:w="1701"/>
+        <w:gridCol w:w="7359"/>
+      </w:tblGrid>
+      <w:tr>
+        <w:trPr>
+          <w:trHeight w:val="357"/>
+          <w:jc w:val="center"/>
+        </w:trPr>
+        <w:tc>
+          <w:tcPr>
+            <w:tcW w:w="1701" w:type="dxa"/>
+            <w:tcBorders>
+              <w:top w:val="single" w:sz="8" w:space="0" w:color="000000"/>
+              <w:left w:val="single" w:sz="8" w:space="0" w:color="000000"/>
+              <w:bottom w:val="single" w:sz="8" w:space="0" w:color="000000"/>
+              <w:right w:val="single" w:sz="8" w:space="0" w:color="000000"/>
+            </w:tcBorders>
+            <w:shd w:val="clear" w:color="auto" w:fill="CFE2F3"/>
+            <w:tcMar>
+              <w:top w:w="100" w:type="dxa"/>
+              <w:left w:w="100" w:type="dxa"/>
+              <w:bottom w:w="100" w:type="dxa"/>
+              <w:right w:w="100" w:type="dxa"/>
+            </w:tcMar>
+            <w:hideMark/>
+          </w:tcPr>
+          <w:p>
+            <w:pPr>
+              <w:ind w:right="-260"/>
+              <w:jc w:val="center"/>
+              <w:rPr>
+                <w:rFonts w:ascii="Times New Roman" w:hAnsi="Times New Roman" w:cs="Times New Roman"/>
+              </w:rPr>
+            </w:pPr>
+            <w:r>
+              <w:rPr>
+                <w:rFonts w:ascii="Arial" w:hAnsi="Arial" w:cs="Arial"/>
+                <w:b/>
+                <w:bCs/>
+                <w:color w:val="000000"/>
+                <w:sz w:val="22"/>
+                <w:szCs w:val="22"/>
+                <w:shd w:val="clear" w:color="auto" w:fill="CFE2F3"/>
+              </w:rPr>
+              <w:lastRenderedPageBreak/>
+              <w:t>Method</w:t>
+            </w:r>
+          </w:p>
+        </w:tc>
+        <w:tc>
+          <w:tcPr>
+            <w:tcW w:w="7359" w:type="dxa"/>
+            <w:tcBorders>
+              <w:top w:val="single" w:sz="8" w:space="0" w:color="000000"/>
+              <w:left w:val="single" w:sz="8" w:space="0" w:color="000000"/>
+              <w:bottom w:val="single" w:sz="8" w:space="0" w:color="000000"/>
+              <w:right w:val="single" w:sz="8" w:space="0" w:color="000000"/>
+            </w:tcBorders>
+            <w:shd w:val="clear" w:color="auto" w:fill="CFE2F3"/>
+            <w:tcMar>
+              <w:top w:w="100" w:type="dxa"/>
+              <w:left w:w="100" w:type="dxa"/>
+              <w:bottom w:w="100" w:type="dxa"/>
+              <w:right w:w="100" w:type="dxa"/>
+            </w:tcMar>
+            <w:hideMark/>
+          </w:tcPr>
+          <w:p>
+            <w:pPr>
+              <w:ind w:right="-260"/>
+              <w:jc w:val="center"/>
+              <w:rPr>
+                <w:rFonts w:ascii="Times New Roman" w:hAnsi="Times New Roman" w:cs="Times New Roman"/>
+              </w:rPr>
+            </w:pPr>
+            <w:r>
+              <w:rPr>
+                <w:rFonts w:ascii="Arial" w:hAnsi="Arial" w:cs="Arial"/>
+                <w:b/>
+                <w:bCs/>
+                <w:color w:val="000000"/>
+                <w:sz w:val="22"/>
+                <w:szCs w:val="22"/>
+                <w:shd w:val="clear" w:color="auto" w:fill="CFE2F3"/>
+              </w:rPr>
+              <w:t>URL</w:t>
+            </w:r>
+          </w:p>
+        </w:tc>
+      </w:tr>
+      <w:tr>
+        <w:trPr>
+          <w:trHeight w:val="761"/>
+          <w:jc w:val="center"/>
+        </w:trPr>
+        <w:tc>
+          <w:tcPr>
+            <w:tcW w:w="1701" w:type="dxa"/>
+            <w:tcBorders>
+              <w:top w:val="single" w:sz="8" w:space="0" w:color="000000"/>
+              <w:left w:val="single" w:sz="8" w:space="0" w:color="000000"/>
+              <w:bottom w:val="single" w:sz="8" w:space="0" w:color="000000"/>
+              <w:right w:val="single" w:sz="8" w:space="0" w:color="000000"/>
+            </w:tcBorders>
+            <w:tcMar>
+              <w:top w:w="100" w:type="dxa"/>
+              <w:left w:w="100" w:type="dxa"/>
+              <w:bottom w:w="100" w:type="dxa"/>
+              <w:right w:w="100" w:type="dxa"/>
+            </w:tcMar>
+            <w:hideMark/>
+          </w:tcPr>
+          <w:p>
+            <w:pPr>
+              <w:ind w:right="-260"/>
+              <w:jc w:val="center"/>
+              <w:rPr>
+                <w:rFonts w:ascii="Times New Roman" w:hAnsi="Times New Roman" w:cs="Times New Roman"/>
+              </w:rPr>
+            </w:pPr>
+            <w:r>
+              <w:rPr>
+                <w:rFonts w:ascii="Consolas" w:hAnsi="Consolas" w:cs="Times New Roman"/>
+                <w:b/>
+                <w:bCs/>
+                <w:color w:val="741B47"/>
+                <w:sz w:val="22"/>
+                <w:szCs w:val="22"/>
+              </w:rPr>
+              <w:t>POST</w:t>
+            </w:r>
+          </w:p>
+        </w:tc>
+        <w:tc>
+          <w:tcPr>
+            <w:tcW w:w="7359" w:type="dxa"/>
+            <w:tcBorders>
+              <w:top w:val="single" w:sz="8" w:space="0" w:color="000000"/>
+              <w:left w:val="single" w:sz="8" w:space="0" w:color="000000"/>
+              <w:bottom w:val="single" w:sz="8" w:space="0" w:color="000000"/>
+              <w:right w:val="single" w:sz="8" w:space="0" w:color="000000"/>
+            </w:tcBorders>
+            <w:tcMar>
+              <w:top w:w="100" w:type="dxa"/>
+              <w:left w:w="100" w:type="dxa"/>
+              <w:bottom w:w="100" w:type="dxa"/>
+              <w:right w:w="100" w:type="dxa"/>
+            </w:tcMar>
+            <w:hideMark/>
+          </w:tcPr>
+          <w:p>
+            <w:pPr>
+              <w:rPr>
+                <w:rFonts w:ascii="Arial" w:hAnsi="Arial" w:cs="Arial"/>
+                <w:i/>
+                <w:color w:val="000000"/>
+              </w:rPr>
+            </w:pPr>
+            <w:r>
+              <w:rPr>
+                <w:rFonts w:ascii="Arial" w:hAnsi="Arial" w:cs="Arial"/>
+                <w:i/>
+                <w:color w:val="000000"/>
+              </w:rPr>
+              <w:t>$ curl -</w:t>
+            </w:r>
+            <w:proofErr w:type="spellStart"/>
+            <w:r>
+              <w:rPr>
+                <w:rFonts w:ascii="Arial" w:hAnsi="Arial" w:cs="Arial"/>
+                <w:i/>
+                <w:color w:val="000000"/>
+              </w:rPr>
+              <w:t>i</w:t>
+            </w:r>
+            <w:proofErr w:type="spellEnd"/>
+            <w:r>
+              <w:rPr>
+                <w:rFonts w:ascii="Arial" w:hAnsi="Arial" w:cs="Arial"/>
+                <w:i/>
+                <w:color w:val="000000"/>
+              </w:rPr>
+              <w:t xml:space="preserve"> -H "Content-Type: application/</w:t>
+            </w:r>
+            <w:proofErr w:type="spellStart"/>
+            <w:r>
+              <w:rPr>
+                <w:rFonts w:ascii="Arial" w:hAnsi="Arial" w:cs="Arial"/>
+                <w:i/>
+                <w:color w:val="000000"/>
+              </w:rPr>
+              <w:t>json</w:t>
+            </w:r>
+            <w:proofErr w:type="spellEnd"/>
+            <w:r>
+              <w:rPr>
+                <w:rFonts w:ascii="Arial" w:hAnsi="Arial" w:cs="Arial"/>
+                <w:i/>
+                <w:color w:val="000000"/>
+              </w:rPr>
+              <w:t>" -X POST -d '{"minimum":&lt;yourchoice(</w:t>
+            </w:r>
+            <w:proofErr w:type="spellStart"/>
+            <w:r>
+              <w:rPr>
+                <w:rFonts w:ascii="Arial" w:hAnsi="Arial" w:cs="Arial"/>
+                <w:i/>
+                <w:color w:val="000000"/>
+              </w:rPr>
+              <w:t>num</w:t>
+            </w:r>
+            <w:proofErr w:type="spellEnd"/>
+            <w:r>
+              <w:rPr>
+                <w:rFonts w:ascii="Arial" w:hAnsi="Arial" w:cs="Arial"/>
+                <w:i/>
+                <w:color w:val="000000"/>
+              </w:rPr>
+              <w:t>)&gt;,"maximum":&lt;yourchoice(</w:t>
+            </w:r>
+            <w:proofErr w:type="spellStart"/>
+            <w:r>
+              <w:rPr>
+                <w:rFonts w:ascii="Arial" w:hAnsi="Arial" w:cs="Arial"/>
+                <w:i/>
+                <w:color w:val="000000"/>
+              </w:rPr>
+              <w:t>num</w:t>
+            </w:r>
+            <w:proofErr w:type="spellEnd"/>
+            <w:r>
+              <w:rPr>
+                <w:rFonts w:ascii="Arial" w:hAnsi="Arial" w:cs="Arial"/>
+                <w:i/>
+                <w:color w:val="000000"/>
+              </w:rPr>
+              <w:t>)&gt;,"correct":&lt;yourchoice(</w:t>
+            </w:r>
+            <w:proofErr w:type="spellStart"/>
+            <w:r>
+              <w:rPr>
+                <w:rFonts w:ascii="Arial" w:hAnsi="Arial" w:cs="Arial"/>
+                <w:i/>
+                <w:color w:val="000000"/>
+              </w:rPr>
+              <w:t>num</w:t>
+            </w:r>
+            <w:proofErr w:type="spellEnd"/>
+            <w:r>
+              <w:rPr>
+                <w:rFonts w:ascii="Arial" w:hAnsi="Arial" w:cs="Arial"/>
+                <w:i/>
+                <w:color w:val="000000"/>
+              </w:rPr>
+              <w:t xml:space="preserve">)&gt;}' </w:t>
+            </w:r>
+            <w:hyperlink r:id="rId4" w:history="1">
+              <w:r>
+                <w:rPr>
+                  <w:rStyle w:val="Hyperlink"/>
+                  <w:rFonts w:ascii="Arial" w:hAnsi="Arial" w:cs="Arial"/>
+                  <w:i/>
+                </w:rPr>
+                <w:t>http://localhost:5000/range</w:t>
+              </w:r>
+            </w:hyperlink>
+          </w:p>
+          <w:p>
+            <w:pPr>
+              <w:spacing w:before="360" w:after="80"/>
+              <w:ind w:right="-260"/>
+              <w:jc w:val="both"/>
+              <w:outlineLvl w:val="1"/>
+              <w:rPr>
+                <w:rFonts w:ascii="Consolas" w:hAnsi="Consolas" w:cs="Times New Roman"/>
+                <w:color w:val="000000"/>
+                <w:sz w:val="22"/>
+                <w:szCs w:val="22"/>
+              </w:rPr>
+            </w:pPr>
+            <w:r>
+              <w:rPr>
+                <w:rFonts w:ascii="Consolas" w:hAnsi="Consolas" w:cs="Times New Roman"/>
+                <w:color w:val="000000"/>
+                <w:sz w:val="22"/>
+                <w:szCs w:val="22"/>
+              </w:rPr>
+              <w:t xml:space="preserve">Example: </w:t>
+            </w:r>
+            <w:r>
+              <w:rPr>
+                <w:rFonts w:ascii="Consolas" w:hAnsi="Consolas" w:cs="Times New Roman"/>
+                <w:color w:val="000000"/>
+                <w:sz w:val="22"/>
+                <w:szCs w:val="22"/>
+              </w:rPr>
+              <w:t>/</w:t>
+            </w:r>
+            <w:r>
+              <w:rPr>
+                <w:rFonts w:ascii="Arial" w:eastAsia="Times New Roman" w:hAnsi="Arial" w:cs="Arial"/>
+                <w:bCs/>
+              </w:rPr>
+              <w:t>curl -</w:t>
+            </w:r>
+            <w:proofErr w:type="spellStart"/>
+            <w:r>
+              <w:rPr>
+                <w:rFonts w:ascii="Arial" w:eastAsia="Times New Roman" w:hAnsi="Arial" w:cs="Arial"/>
+                <w:bCs/>
+              </w:rPr>
+              <w:t>i</w:t>
+            </w:r>
+            <w:proofErr w:type="spellEnd"/>
+            <w:r>
+              <w:rPr>
+                <w:rFonts w:ascii="Arial" w:eastAsia="Times New Roman" w:hAnsi="Arial" w:cs="Arial"/>
+                <w:bCs/>
+              </w:rPr>
+              <w:t xml:space="preserve"> -H "Content-Type: application/</w:t>
+            </w:r>
+            <w:proofErr w:type="spellStart"/>
+            <w:r>
+              <w:rPr>
+                <w:rFonts w:ascii="Arial" w:eastAsia="Times New Roman" w:hAnsi="Arial" w:cs="Arial"/>
+                <w:bCs/>
+              </w:rPr>
+              <w:t>json</w:t>
+            </w:r>
+            <w:proofErr w:type="spellEnd"/>
+            <w:r>
+              <w:rPr>
+                <w:rFonts w:ascii="Arial" w:eastAsia="Times New Roman" w:hAnsi="Arial" w:cs="Arial"/>
+                <w:bCs/>
+              </w:rPr>
+              <w:t xml:space="preserve">" -X POST -d </w:t>
+            </w:r>
+            <w:r>
+              <w:rPr>
+                <w:rFonts w:ascii="Arial" w:eastAsia="Times New Roman" w:hAnsi="Arial" w:cs="Arial"/>
+                <w:bCs/>
+              </w:rPr>
+              <w:t xml:space="preserve">     </w:t>
+            </w:r>
+            <w:r>
+              <w:rPr>
+                <w:rFonts w:ascii="Arial" w:eastAsia="Times New Roman" w:hAnsi="Arial" w:cs="Arial"/>
+                <w:bCs/>
+              </w:rPr>
+              <w:t xml:space="preserve">'{"minimum":23,"maximum":27,"correct":24}' </w:t>
+            </w:r>
+            <w:hyperlink r:id="rId5" w:history="1">
+              <w:r>
+                <w:rPr>
+                  <w:rStyle w:val="Hyperlink"/>
+                  <w:rFonts w:ascii="Arial" w:eastAsia="Times New Roman" w:hAnsi="Arial" w:cs="Arial"/>
+                  <w:bCs/>
+                </w:rPr>
+                <w:t>http://localhost:5000/range</w:t>
+              </w:r>
+            </w:hyperlink>
+          </w:p>
+        </w:tc>
+      </w:tr>
+    </w:tbl>
+    <w:p>
+      <w:pPr>
+        <w:jc w:val="both"/>
+        <w:rPr>
+          <w:rFonts w:ascii="Arial" w:hAnsi="Arial" w:cs="Arial"/>
+        </w:rPr>
+      </w:pPr>
+    </w:p>
+    <w:p>
+      <w:pPr>
+        <w:jc w:val="both"/>
+        <w:rPr>
+          <w:rFonts w:ascii="Arial" w:hAnsi="Arial" w:cs="Arial"/>
+        </w:rPr>
+      </w:pPr>
+    </w:p>
+    <w:p>
+      <w:pPr>
+        <w:jc w:val="both"/>
+        <w:rPr>
+          <w:rFonts w:ascii="Arial" w:hAnsi="Arial" w:cs="Arial"/>
+        </w:rPr>
+      </w:pPr>
+      <w:r>
+        <w:rPr>
+          <w:rFonts w:ascii="Arial" w:hAnsi="Arial" w:cs="Arial"/>
+          <w:b/>
+        </w:rPr>
+        <w:t xml:space="preserve">STEP </w:t>
+      </w:r>
+      <w:r>
+        <w:rPr>
+          <w:rFonts w:ascii="Arial" w:hAnsi="Arial" w:cs="Arial"/>
+          <w:b/>
+        </w:rPr>
+        <w:t>2:</w:t>
+      </w:r>
+      <w:r>
+        <w:rPr>
+          <w:rFonts w:ascii="Arial" w:hAnsi="Arial" w:cs="Arial"/>
+        </w:rPr>
+        <w:t xml:space="preserve"> </w:t>
+      </w:r>
+      <w:r>
+        <w:rPr>
+          <w:rFonts w:ascii="Arial" w:hAnsi="Arial" w:cs="Arial"/>
+        </w:rPr>
+        <w:t>Person</w:t>
+      </w:r>
+      <w:r>
+        <w:rPr>
+          <w:rFonts w:ascii="Arial" w:hAnsi="Arial" w:cs="Arial"/>
+        </w:rPr>
+        <w:t xml:space="preserve"> B </w:t>
+      </w:r>
+      <w:r>
+        <w:rPr>
+          <w:rFonts w:ascii="Arial" w:hAnsi="Arial" w:cs="Arial"/>
+        </w:rPr>
+        <w:t>gets the range by calling /range using GET and sees the maximum and minimum values</w:t>
+      </w:r>
+      <w:r>
+        <w:rPr>
+          <w:rFonts w:ascii="Arial" w:hAnsi="Arial" w:cs="Arial"/>
+        </w:rPr>
+        <w:t>.</w:t>
+      </w:r>
+    </w:p>
+    <w:p>
+      <w:pPr>
+        <w:jc w:val="both"/>
+        <w:rPr>
+          <w:rFonts w:ascii="Arial" w:hAnsi="Arial" w:cs="Arial"/>
+        </w:rPr>
+      </w:pPr>
+    </w:p>
+    <w:tbl>
+      <w:tblPr>
+        <w:tblW w:w="9063" w:type="dxa"/>
+        <w:tblCellMar>
+          <w:top w:w="15" w:type="dxa"/>
+          <w:left w:w="15" w:type="dxa"/>
+          <w:bottom w:w="15" w:type="dxa"/>
+          <w:right w:w="15" w:type="dxa"/>
+        </w:tblCellMar>
+        <w:tblLook w:val="04A0" w:firstRow="1" w:lastRow="0" w:firstColumn="1" w:lastColumn="0" w:noHBand="0" w:noVBand="1"/>
+      </w:tblPr>
+      <w:tblGrid>
+        <w:gridCol w:w="1745"/>
+        <w:gridCol w:w="7318"/>
+      </w:tblGrid>
+      <w:tr>
+        <w:trPr>
+          <w:trHeight w:val="258"/>
+        </w:trPr>
+        <w:tc>
+          <w:tcPr>
+            <w:tcW w:w="0" w:type="auto"/>
+            <w:tcBorders>
+              <w:top w:val="single" w:sz="8" w:space="0" w:color="000000"/>
+              <w:left w:val="single" w:sz="8" w:space="0" w:color="000000"/>
+              <w:bottom w:val="single" w:sz="8" w:space="0" w:color="000000"/>
+              <w:right w:val="single" w:sz="8" w:space="0" w:color="000000"/>
+            </w:tcBorders>
+            <w:shd w:val="clear" w:color="auto" w:fill="CFE2F3"/>
+            <w:tcMar>
+              <w:top w:w="100" w:type="dxa"/>
+              <w:left w:w="100" w:type="dxa"/>
+              <w:bottom w:w="100" w:type="dxa"/>
+              <w:right w:w="100" w:type="dxa"/>
+            </w:tcMar>
+            <w:hideMark/>
+          </w:tcPr>
+          <w:p>
+            <w:pPr>
+              <w:ind w:right="-260"/>
+              <w:jc w:val="center"/>
+              <w:rPr>
+                <w:rFonts w:ascii="Times New Roman" w:hAnsi="Times New Roman" w:cs="Times New Roman"/>
+              </w:rPr>
+            </w:pPr>
+            <w:r>
+              <w:rPr>
+                <w:rFonts w:ascii="Arial" w:hAnsi="Arial" w:cs="Arial"/>
+                <w:b/>
+                <w:bCs/>
+                <w:color w:val="000000"/>
+                <w:sz w:val="22"/>
+                <w:szCs w:val="22"/>
+                <w:shd w:val="clear" w:color="auto" w:fill="CFE2F3"/>
+              </w:rPr>
+              <w:t>Method</w:t>
+            </w:r>
+          </w:p>
+        </w:tc>
+        <w:tc>
+          <w:tcPr>
+            <w:tcW w:w="0" w:type="auto"/>
+            <w:tcBorders>
+              <w:top w:val="single" w:sz="8" w:space="0" w:color="000000"/>
+              <w:left w:val="single" w:sz="8" w:space="0" w:color="000000"/>
+              <w:bottom w:val="single" w:sz="8" w:space="0" w:color="000000"/>
+              <w:right w:val="single" w:sz="8" w:space="0" w:color="000000"/>
+            </w:tcBorders>
+            <w:shd w:val="clear" w:color="auto" w:fill="CFE2F3"/>
+            <w:tcMar>
+              <w:top w:w="100" w:type="dxa"/>
+              <w:left w:w="100" w:type="dxa"/>
+              <w:bottom w:w="100" w:type="dxa"/>
+              <w:right w:w="100" w:type="dxa"/>
+            </w:tcMar>
+            <w:hideMark/>
+          </w:tcPr>
+          <w:p>
+            <w:pPr>
+              <w:ind w:right="-260"/>
+              <w:jc w:val="center"/>
+              <w:rPr>
+                <w:rFonts w:ascii="Times New Roman" w:hAnsi="Times New Roman" w:cs="Times New Roman"/>
+              </w:rPr>
+            </w:pPr>
+            <w:r>
+              <w:rPr>
+                <w:rFonts w:ascii="Arial" w:hAnsi="Arial" w:cs="Arial"/>
+                <w:b/>
+                <w:bCs/>
+                <w:color w:val="000000"/>
+                <w:sz w:val="22"/>
+                <w:szCs w:val="22"/>
+                <w:shd w:val="clear" w:color="auto" w:fill="CFE2F3"/>
+              </w:rPr>
+              <w:t>URL</w:t>
+            </w:r>
+          </w:p>
+        </w:tc>
+      </w:tr>
+      <w:tr>
+        <w:trPr>
+          <w:trHeight w:val="258"/>
+        </w:trPr>
+        <w:tc>
+          <w:tcPr>
+            <w:tcW w:w="0" w:type="auto"/>
+            <w:tcBorders>
+              <w:top w:val="single" w:sz="8" w:space="0" w:color="000000"/>
+              <w:left w:val="single" w:sz="8" w:space="0" w:color="000000"/>
+              <w:bottom w:val="single" w:sz="8" w:space="0" w:color="000000"/>
+              <w:right w:val="single" w:sz="8" w:space="0" w:color="000000"/>
+            </w:tcBorders>
+            <w:tcMar>
+              <w:top w:w="100" w:type="dxa"/>
+              <w:left w:w="100" w:type="dxa"/>
+              <w:bottom w:w="100" w:type="dxa"/>
+              <w:right w:w="100" w:type="dxa"/>
+            </w:tcMar>
+            <w:hideMark/>
+          </w:tcPr>
+          <w:p>
+            <w:pPr>
+              <w:ind w:right="-260"/>
+              <w:jc w:val="center"/>
+              <w:rPr>
+                <w:rFonts w:ascii="Times New Roman" w:hAnsi="Times New Roman" w:cs="Times New Roman"/>
+              </w:rPr>
+            </w:pPr>
+            <w:r>
+              <w:rPr>
+                <w:rFonts w:ascii="Consolas" w:hAnsi="Consolas" w:cs="Times New Roman"/>
+                <w:b/>
+                <w:bCs/>
+                <w:color w:val="741B47"/>
+                <w:sz w:val="22"/>
+                <w:szCs w:val="22"/>
+              </w:rPr>
+              <w:t>GE</w:t>
+            </w:r>
+            <w:r>
+              <w:rPr>
+                <w:rFonts w:ascii="Consolas" w:hAnsi="Consolas" w:cs="Times New Roman"/>
+                <w:b/>
+                <w:bCs/>
+                <w:color w:val="741B47"/>
+                <w:sz w:val="22"/>
+                <w:szCs w:val="22"/>
+              </w:rPr>
+              <w:t>T</w:t>
+            </w:r>
+          </w:p>
+        </w:tc>
+        <w:tc>
+          <w:tcPr>
+            <w:tcW w:w="0" w:type="auto"/>
+            <w:tcBorders>
+              <w:top w:val="single" w:sz="8" w:space="0" w:color="000000"/>
+              <w:left w:val="single" w:sz="8" w:space="0" w:color="000000"/>
+              <w:bottom w:val="single" w:sz="8" w:space="0" w:color="000000"/>
+              <w:right w:val="single" w:sz="8" w:space="0" w:color="000000"/>
+            </w:tcBorders>
+            <w:tcMar>
+              <w:top w:w="100" w:type="dxa"/>
+              <w:left w:w="100" w:type="dxa"/>
+              <w:bottom w:w="100" w:type="dxa"/>
+              <w:right w:w="100" w:type="dxa"/>
+            </w:tcMar>
+            <w:hideMark/>
+          </w:tcPr>
+          <w:p>
+            <w:pPr>
+              <w:ind w:right="-260"/>
+              <w:rPr>
+                <w:rFonts w:ascii="Arial" w:hAnsi="Arial" w:cs="Arial"/>
+                <w:i/>
+              </w:rPr>
+            </w:pPr>
+            <w:r>
+              <w:rPr>
+                <w:rFonts w:ascii="Arial" w:eastAsia="Times New Roman" w:hAnsi="Arial" w:cs="Arial"/>
+                <w:bCs/>
+                <w:i/>
+              </w:rPr>
+              <w:t>$ curl</w:t>
+            </w:r>
+            <w:r>
+              <w:rPr>
+                <w:rFonts w:ascii="Arial" w:eastAsia="Times New Roman" w:hAnsi="Arial" w:cs="Arial"/>
+                <w:b/>
+                <w:bCs/>
+                <w:i/>
+              </w:rPr>
+              <w:t xml:space="preserve"> -</w:t>
+            </w:r>
+            <w:proofErr w:type="spellStart"/>
+            <w:r>
+              <w:rPr>
+                <w:rFonts w:ascii="Arial" w:eastAsia="Times New Roman" w:hAnsi="Arial" w:cs="Arial"/>
+                <w:b/>
+                <w:bCs/>
+                <w:i/>
+              </w:rPr>
+              <w:t>i</w:t>
+            </w:r>
+            <w:proofErr w:type="spellEnd"/>
+            <w:r>
+              <w:rPr>
+                <w:rFonts w:ascii="Arial" w:eastAsia="Times New Roman" w:hAnsi="Arial" w:cs="Arial"/>
+                <w:b/>
+                <w:bCs/>
+                <w:i/>
+              </w:rPr>
+              <w:t xml:space="preserve"> </w:t>
+            </w:r>
+            <w:hyperlink r:id="rId6" w:history="1">
+              <w:r>
+                <w:rPr>
+                  <w:rStyle w:val="Hyperlink"/>
+                  <w:rFonts w:ascii="Arial" w:eastAsia="Times New Roman" w:hAnsi="Arial" w:cs="Arial"/>
+                  <w:b/>
+                  <w:bCs/>
+                  <w:i/>
+                </w:rPr>
+                <w:t>http://localhost:5000/range</w:t>
+              </w:r>
+            </w:hyperlink>
+          </w:p>
+        </w:tc>
+      </w:tr>
+    </w:tbl>
+    <w:p>
+      <w:pPr>
+        <w:jc w:val="both"/>
+        <w:rPr>
+          <w:rFonts w:ascii="Arial" w:hAnsi="Arial" w:cs="Arial"/>
+        </w:rPr>
+      </w:pPr>
+    </w:p>
+    <w:p>
+      <w:pPr>
+        <w:rPr>
+          <w:rFonts w:ascii="Arial" w:hAnsi="Arial" w:cs="Arial"/>
+          <w:i/>
+          <w:color w:val="000000"/>
+        </w:rPr>
+      </w:pPr>
+    </w:p>
+    <w:p>
+      <w:pPr>
+        <w:jc w:val="both"/>
+        <w:rPr>
+          <w:rFonts w:ascii="Arial" w:hAnsi="Arial" w:cs="Arial"/>
+        </w:rPr>
+      </w:pPr>
+    </w:p>
+    <w:p>
+      <w:pPr>
+        <w:jc w:val="both"/>
+        <w:rPr>
+          <w:rFonts w:ascii="Arial" w:hAnsi="Arial" w:cs="Arial"/>
+        </w:rPr>
+      </w:pPr>
+      <w:r>
+        <w:rPr>
+          <w:rFonts w:ascii="Arial" w:hAnsi="Arial" w:cs="Arial"/>
+          <w:b/>
+        </w:rPr>
+        <w:t xml:space="preserve">STEP </w:t>
+      </w:r>
+      <w:r>
+        <w:rPr>
+          <w:rFonts w:ascii="Arial" w:hAnsi="Arial" w:cs="Arial"/>
+          <w:b/>
+        </w:rPr>
+        <w:t>3</w:t>
+      </w:r>
+      <w:r>
+        <w:rPr>
+          <w:rFonts w:ascii="Arial" w:hAnsi="Arial" w:cs="Arial"/>
+          <w:b/>
+        </w:rPr>
+        <w:t>:</w:t>
+      </w:r>
+      <w:r>
+        <w:rPr>
+          <w:rFonts w:ascii="Arial" w:hAnsi="Arial" w:cs="Arial"/>
+        </w:rPr>
+        <w:t xml:space="preserve"> </w:t>
+      </w:r>
+      <w:r>
+        <w:rPr>
+          <w:rFonts w:ascii="Arial" w:hAnsi="Arial" w:cs="Arial"/>
+        </w:rPr>
+        <w:t xml:space="preserve">Person B </w:t>
+      </w:r>
+      <w:r>
+        <w:rPr>
+          <w:rFonts w:ascii="Arial" w:hAnsi="Arial" w:cs="Arial"/>
+        </w:rPr>
+        <w:t xml:space="preserve">tries to guess the value assigned by A </w:t>
+      </w:r>
+      <w:r>
+        <w:rPr>
+          <w:rFonts w:ascii="Arial" w:hAnsi="Arial" w:cs="Arial"/>
+        </w:rPr>
+        <w:t xml:space="preserve">using POST (guess) and </w:t>
+      </w:r>
+      <w:r>
+        <w:rPr>
+          <w:rFonts w:ascii="Arial" w:hAnsi="Arial" w:cs="Arial"/>
+        </w:rPr>
+        <w:t>gets responses according in JSON format</w:t>
+      </w:r>
+      <w:r>
+        <w:rPr>
+          <w:rFonts w:ascii="Arial" w:hAnsi="Arial" w:cs="Arial"/>
+        </w:rPr>
+        <w:t>.</w:t>
+      </w:r>
+    </w:p>
+    <w:p>
+      <w:pPr>
+        <w:jc w:val="both"/>
+        <w:rPr>
+          <w:rFonts w:ascii="Arial" w:hAnsi="Arial" w:cs="Arial"/>
+        </w:rPr>
+      </w:pPr>
+    </w:p>
+    <w:tbl>
+      <w:tblPr>
+        <w:tblW w:w="0" w:type="auto"/>
+        <w:tblCellMar>
+          <w:top w:w="15" w:type="dxa"/>
+          <w:left w:w="15" w:type="dxa"/>
+          <w:bottom w:w="15" w:type="dxa"/>
+          <w:right w:w="15" w:type="dxa"/>
+        </w:tblCellMar>
+        <w:tblLook w:val="04A0" w:firstRow="1" w:lastRow="0" w:firstColumn="1" w:lastColumn="0" w:noHBand="0" w:noVBand="1"/>
+      </w:tblPr>
+      <w:tblGrid>
+        <w:gridCol w:w="983"/>
+        <w:gridCol w:w="8017"/>
+      </w:tblGrid>
+      <w:tr>
+        <w:tc>
+          <w:tcPr>
+            <w:tcW w:w="0" w:type="auto"/>
+            <w:tcBorders>
+              <w:top w:val="single" w:sz="8" w:space="0" w:color="000000"/>
+              <w:left w:val="single" w:sz="8" w:space="0" w:color="000000"/>
+              <w:bottom w:val="single" w:sz="8" w:space="0" w:color="000000"/>
+              <w:right w:val="single" w:sz="8" w:space="0" w:color="000000"/>
+            </w:tcBorders>
+            <w:shd w:val="clear" w:color="auto" w:fill="CFE2F3"/>
+            <w:tcMar>
+              <w:top w:w="100" w:type="dxa"/>
+              <w:left w:w="100" w:type="dxa"/>
+              <w:bottom w:w="100" w:type="dxa"/>
+              <w:right w:w="100" w:type="dxa"/>
+            </w:tcMar>
+            <w:hideMark/>
+          </w:tcPr>
+          <w:p>
+            <w:pPr>
+              <w:ind w:right="-260"/>
+              <w:rPr>
+                <w:rFonts w:ascii="Times New Roman" w:hAnsi="Times New Roman" w:cs="Times New Roman"/>
+              </w:rPr>
+            </w:pPr>
+            <w:r>
+              <w:rPr>
+                <w:rFonts w:ascii="Arial" w:hAnsi="Arial" w:cs="Arial"/>
+                <w:b/>
+                <w:bCs/>
+                <w:color w:val="000000"/>
+                <w:sz w:val="22"/>
+                <w:szCs w:val="22"/>
+                <w:shd w:val="clear" w:color="auto" w:fill="CFE2F3"/>
+              </w:rPr>
+              <w:t>Method</w:t>
+            </w:r>
+          </w:p>
+        </w:tc>
+        <w:tc>
+          <w:tcPr>
+            <w:tcW w:w="0" w:type="auto"/>
+            <w:tcBorders>
+              <w:top w:val="single" w:sz="8" w:space="0" w:color="000000"/>
+              <w:left w:val="single" w:sz="8" w:space="0" w:color="000000"/>
+              <w:bottom w:val="single" w:sz="8" w:space="0" w:color="000000"/>
+              <w:right w:val="single" w:sz="8" w:space="0" w:color="000000"/>
+            </w:tcBorders>
+            <w:shd w:val="clear" w:color="auto" w:fill="CFE2F3"/>
+            <w:tcMar>
+              <w:top w:w="100" w:type="dxa"/>
+              <w:left w:w="100" w:type="dxa"/>
+              <w:bottom w:w="100" w:type="dxa"/>
+              <w:right w:w="100" w:type="dxa"/>
+            </w:tcMar>
+            <w:hideMark/>
+          </w:tcPr>
+          <w:p>
+            <w:pPr>
+              <w:ind w:right="-260"/>
+              <w:rPr>
+                <w:rFonts w:ascii="Times New Roman" w:hAnsi="Times New Roman" w:cs="Times New Roman"/>
+              </w:rPr>
+            </w:pPr>
+            <w:r>
+              <w:rPr>
+                <w:rFonts w:ascii="Arial" w:hAnsi="Arial" w:cs="Arial"/>
+                <w:b/>
+                <w:bCs/>
+                <w:color w:val="000000"/>
+                <w:sz w:val="22"/>
+                <w:szCs w:val="22"/>
+                <w:shd w:val="clear" w:color="auto" w:fill="CFE2F3"/>
+              </w:rPr>
+              <w:t>URL            </w:t>
+            </w:r>
+          </w:p>
+        </w:tc>
+      </w:tr>
+      <w:tr>
+        <w:trPr>
+          <w:trHeight w:val="1445"/>
+        </w:trPr>
+        <w:tc>
+          <w:tcPr>
+            <w:tcW w:w="0" w:type="auto"/>
+            <w:tcBorders>
+              <w:top w:val="single" w:sz="8" w:space="0" w:color="000000"/>
+              <w:left w:val="single" w:sz="8" w:space="0" w:color="000000"/>
+              <w:bottom w:val="single" w:sz="8" w:space="0" w:color="000000"/>
+              <w:right w:val="single" w:sz="8" w:space="0" w:color="000000"/>
+            </w:tcBorders>
+            <w:tcMar>
+              <w:top w:w="100" w:type="dxa"/>
+              <w:left w:w="100" w:type="dxa"/>
+              <w:bottom w:w="100" w:type="dxa"/>
+              <w:right w:w="100" w:type="dxa"/>
+            </w:tcMar>
+            <w:hideMark/>
+          </w:tcPr>
+          <w:p>
+            <w:pPr>
+              <w:ind w:right="-260"/>
+              <w:rPr>
+                <w:rFonts w:ascii="Times New Roman" w:hAnsi="Times New Roman" w:cs="Times New Roman"/>
+              </w:rPr>
+            </w:pPr>
+            <w:r>
+              <w:rPr>
+                <w:rFonts w:ascii="Consolas" w:hAnsi="Consolas" w:cs="Times New Roman"/>
+                <w:b/>
+                <w:bCs/>
+                <w:color w:val="741B47"/>
+                <w:sz w:val="22"/>
+                <w:szCs w:val="22"/>
+              </w:rPr>
+              <w:t>POST</w:t>
+            </w:r>
+          </w:p>
+        </w:tc>
+        <w:tc>
+          <w:tcPr>
+            <w:tcW w:w="0" w:type="auto"/>
+            <w:tcBorders>
+              <w:top w:val="single" w:sz="8" w:space="0" w:color="000000"/>
+              <w:left w:val="single" w:sz="8" w:space="0" w:color="000000"/>
+              <w:bottom w:val="single" w:sz="8" w:space="0" w:color="000000"/>
+              <w:right w:val="single" w:sz="8" w:space="0" w:color="000000"/>
+            </w:tcBorders>
+            <w:tcMar>
+              <w:top w:w="100" w:type="dxa"/>
+              <w:left w:w="100" w:type="dxa"/>
+              <w:bottom w:w="100" w:type="dxa"/>
+              <w:right w:w="100" w:type="dxa"/>
+            </w:tcMar>
+            <w:hideMark/>
+          </w:tcPr>
+          <w:p>
+            <w:pPr>
+              <w:rPr>
+                <w:rFonts w:ascii="Arial" w:hAnsi="Arial" w:cs="Arial"/>
+                <w:i/>
+                <w:color w:val="000000"/>
+              </w:rPr>
+            </w:pPr>
+            <w:r>
+              <w:rPr>
+                <w:rFonts w:ascii="Arial" w:hAnsi="Arial" w:cs="Arial"/>
+                <w:i/>
+                <w:color w:val="000000"/>
+              </w:rPr>
+              <w:t>$ curl -</w:t>
+            </w:r>
+            <w:proofErr w:type="spellStart"/>
+            <w:r>
+              <w:rPr>
+                <w:rFonts w:ascii="Arial" w:hAnsi="Arial" w:cs="Arial"/>
+                <w:i/>
+                <w:color w:val="000000"/>
+              </w:rPr>
+              <w:t>i</w:t>
+            </w:r>
+            <w:proofErr w:type="spellEnd"/>
+            <w:r>
+              <w:rPr>
+                <w:rFonts w:ascii="Arial" w:hAnsi="Arial" w:cs="Arial"/>
+                <w:i/>
+                <w:color w:val="000000"/>
+              </w:rPr>
+              <w:t xml:space="preserve"> -H "Content-Type: application/</w:t>
+            </w:r>
+            <w:proofErr w:type="spellStart"/>
+            <w:r>
+              <w:rPr>
+                <w:rFonts w:ascii="Arial" w:hAnsi="Arial" w:cs="Arial"/>
+                <w:i/>
+                <w:color w:val="000000"/>
+              </w:rPr>
+              <w:t>json</w:t>
+            </w:r>
+            <w:proofErr w:type="spellEnd"/>
+            <w:r>
+              <w:rPr>
+                <w:rFonts w:ascii="Arial" w:hAnsi="Arial" w:cs="Arial"/>
+                <w:i/>
+                <w:color w:val="000000"/>
+              </w:rPr>
+              <w:t xml:space="preserve">" -X POST -d '{"guess": &lt;your guess(number)&gt;}' </w:t>
+            </w:r>
+            <w:hyperlink r:id="rId7" w:history="1">
+              <w:r>
+                <w:rPr>
+                  <w:rStyle w:val="Hyperlink"/>
+                  <w:rFonts w:ascii="Arial" w:hAnsi="Arial" w:cs="Arial"/>
+                  <w:i/>
+                </w:rPr>
+                <w:t>http://localhost:5000/guesses</w:t>
+              </w:r>
+            </w:hyperlink>
+          </w:p>
+          <w:p>
+            <w:pPr>
+              <w:rPr>
+                <w:rFonts w:ascii="Arial" w:hAnsi="Arial" w:cs="Arial"/>
+                <w:i/>
+                <w:color w:val="000000"/>
+              </w:rPr>
+            </w:pPr>
+          </w:p>
+          <w:p>
+            <w:pPr>
+              <w:rPr>
+                <w:rFonts w:ascii="Arial" w:hAnsi="Arial" w:cs="Arial"/>
+                <w:i/>
+                <w:color w:val="000000"/>
+              </w:rPr>
+            </w:pPr>
+            <w:r>
+              <w:rPr>
+                <w:rFonts w:ascii="Times New Roman" w:hAnsi="Times New Roman" w:cs="Times New Roman"/>
+              </w:rPr>
+              <w:t xml:space="preserve"> example: </w:t>
+            </w:r>
+            <w:r>
+              <w:rPr>
+                <w:rFonts w:ascii="Arial" w:hAnsi="Arial" w:cs="Arial"/>
+                <w:i/>
+                <w:color w:val="000000"/>
+              </w:rPr>
+              <w:t>$ curl -</w:t>
+            </w:r>
+            <w:proofErr w:type="spellStart"/>
+            <w:r>
+              <w:rPr>
+                <w:rFonts w:ascii="Arial" w:hAnsi="Arial" w:cs="Arial"/>
+                <w:i/>
+                <w:color w:val="000000"/>
+              </w:rPr>
+              <w:t>i</w:t>
+            </w:r>
+            <w:proofErr w:type="spellEnd"/>
+            <w:r>
+              <w:rPr>
+                <w:rFonts w:ascii="Arial" w:hAnsi="Arial" w:cs="Arial"/>
+                <w:i/>
+                <w:color w:val="000000"/>
+              </w:rPr>
+              <w:t xml:space="preserve"> -H "Content-Type: application/</w:t>
+            </w:r>
+            <w:proofErr w:type="spellStart"/>
+            <w:r>
+              <w:rPr>
+                <w:rFonts w:ascii="Arial" w:hAnsi="Arial" w:cs="Arial"/>
+                <w:i/>
+                <w:color w:val="000000"/>
+              </w:rPr>
+              <w:t>json</w:t>
+            </w:r>
+            <w:proofErr w:type="spellEnd"/>
+            <w:r>
+              <w:rPr>
+                <w:rFonts w:ascii="Arial" w:hAnsi="Arial" w:cs="Arial"/>
+                <w:i/>
+                <w:color w:val="000000"/>
+              </w:rPr>
+              <w:t xml:space="preserve">" -X POST -d '{"guess": 28}' </w:t>
+            </w:r>
+            <w:hyperlink r:id="rId8" w:history="1">
+              <w:r>
+                <w:rPr>
+                  <w:rStyle w:val="Hyperlink"/>
+                  <w:rFonts w:ascii="Arial" w:hAnsi="Arial" w:cs="Arial"/>
+                  <w:i/>
+                </w:rPr>
+                <w:t>http:</w:t>
+              </w:r>
+              <w:r>
+                <w:rPr>
+                  <w:rStyle w:val="Hyperlink"/>
+                  <w:rFonts w:ascii="Arial" w:hAnsi="Arial" w:cs="Arial"/>
+                  <w:i/>
+                </w:rPr>
+                <w:t>/</w:t>
+              </w:r>
+              <w:r>
+                <w:rPr>
+                  <w:rStyle w:val="Hyperlink"/>
+                  <w:rFonts w:ascii="Arial" w:hAnsi="Arial" w:cs="Arial"/>
+                  <w:i/>
+                </w:rPr>
+                <w:t>/localhost:5000/guesses</w:t>
+              </w:r>
+            </w:hyperlink>
+          </w:p>
+        </w:tc>
+      </w:tr>
+    </w:tbl>
+    <w:p>
+      <w:pPr>
+        <w:jc w:val="both"/>
+        <w:rPr>
+          <w:rFonts w:ascii="Arial" w:hAnsi="Arial" w:cs="Arial"/>
+        </w:rPr>
+      </w:pPr>
+    </w:p>
+    <w:p>
+      <w:pPr>
+        <w:jc w:val="both"/>
+        <w:rPr>
+          <w:rFonts w:ascii="Arial" w:hAnsi="Arial" w:cs="Arial"/>
+        </w:rPr>
+      </w:pPr>
+    </w:p>
+    <w:p>
+      <w:pPr>
+        <w:jc w:val="both"/>
+        <w:rPr>
+          <w:rFonts w:ascii="Arial" w:hAnsi="Arial" w:cs="Arial"/>
+        </w:rPr>
+      </w:pPr>
+      <w:r>
+        <w:rPr>
+          <w:rFonts w:ascii="Arial" w:hAnsi="Arial" w:cs="Arial"/>
+        </w:rPr>
+        <w:t xml:space="preserve">STEP </w:t>
+      </w:r>
+      <w:r>
+        <w:rPr>
+          <w:rFonts w:ascii="Arial" w:hAnsi="Arial" w:cs="Arial"/>
+        </w:rPr>
+        <w:t>4</w:t>
       </w:r>
       <w:r>
         <w:rPr>
@@ -1740,465 +2574,246 @@
         </w:rPr>
         <w:t xml:space="preserve">: </w:t>
       </w:r>
-    </w:p>
-    <w:p>
-      <w:pPr>
-        <w:jc w:val="both"/>
-        <w:rPr>
-          <w:rFonts w:ascii="Arial" w:hAnsi="Arial" w:cs="Arial"/>
-        </w:rPr>
-      </w:pPr>
-    </w:p>
-    <w:p>
-      <w:pPr>
-        <w:jc w:val="both"/>
-        <w:rPr>
-          <w:rFonts w:ascii="Arial" w:hAnsi="Arial" w:cs="Arial"/>
+      <w:r>
+        <w:rPr>
+          <w:rFonts w:ascii="Arial" w:hAnsi="Arial" w:cs="Arial"/>
+        </w:rPr>
+        <w:t xml:space="preserve">After a few guesses or after guessing the correct value Person B can see the </w:t>
+      </w:r>
+      <w:r>
+        <w:rPr>
+          <w:rFonts w:ascii="Arial" w:hAnsi="Arial" w:cs="Arial"/>
+        </w:rPr>
+        <w:t xml:space="preserve">guess </w:t>
+      </w:r>
+      <w:r>
+        <w:rPr>
+          <w:rFonts w:ascii="Arial" w:hAnsi="Arial" w:cs="Arial"/>
+        </w:rPr>
+        <w:t>history of JSON output.</w:t>
+      </w:r>
+      <w:r>
+        <w:rPr>
+          <w:rFonts w:ascii="Arial" w:hAnsi="Arial" w:cs="Arial"/>
+        </w:rPr>
+        <w:t xml:space="preserve"> By using GET on /guess</w:t>
+      </w:r>
+      <w:r>
+        <w:rPr>
+          <w:rFonts w:ascii="Arial" w:hAnsi="Arial" w:cs="Arial"/>
+        </w:rPr>
+        <w:t>. As we use /guess as the end point.</w:t>
+      </w:r>
+    </w:p>
+    <w:p>
+      <w:pPr>
+        <w:jc w:val="both"/>
+        <w:rPr>
+          <w:rFonts w:ascii="Arial" w:hAnsi="Arial" w:cs="Arial"/>
+        </w:rPr>
+      </w:pPr>
+    </w:p>
+    <w:tbl>
+      <w:tblPr>
+        <w:tblW w:w="9225" w:type="dxa"/>
+        <w:tblCellMar>
+          <w:top w:w="15" w:type="dxa"/>
+          <w:left w:w="15" w:type="dxa"/>
+          <w:bottom w:w="15" w:type="dxa"/>
+          <w:right w:w="15" w:type="dxa"/>
+        </w:tblCellMar>
+        <w:tblLook w:val="04A0" w:firstRow="1" w:lastRow="0" w:firstColumn="1" w:lastColumn="0" w:noHBand="0" w:noVBand="1"/>
+      </w:tblPr>
+      <w:tblGrid>
+        <w:gridCol w:w="1833"/>
+        <w:gridCol w:w="7392"/>
+      </w:tblGrid>
+      <w:tr>
+        <w:trPr>
+          <w:trHeight w:val="288"/>
+        </w:trPr>
+        <w:tc>
+          <w:tcPr>
+            <w:tcW w:w="0" w:type="auto"/>
+            <w:tcBorders>
+              <w:top w:val="single" w:sz="8" w:space="0" w:color="000000"/>
+              <w:left w:val="single" w:sz="8" w:space="0" w:color="000000"/>
+              <w:bottom w:val="single" w:sz="8" w:space="0" w:color="000000"/>
+              <w:right w:val="single" w:sz="8" w:space="0" w:color="000000"/>
+            </w:tcBorders>
+            <w:shd w:val="clear" w:color="auto" w:fill="CFE2F3"/>
+            <w:tcMar>
+              <w:top w:w="100" w:type="dxa"/>
+              <w:left w:w="100" w:type="dxa"/>
+              <w:bottom w:w="100" w:type="dxa"/>
+              <w:right w:w="100" w:type="dxa"/>
+            </w:tcMar>
+            <w:hideMark/>
+          </w:tcPr>
+          <w:p>
+            <w:pPr>
+              <w:ind w:right="-260"/>
+              <w:jc w:val="center"/>
+              <w:rPr>
+                <w:rFonts w:ascii="Times New Roman" w:hAnsi="Times New Roman" w:cs="Times New Roman"/>
+              </w:rPr>
+            </w:pPr>
+            <w:r>
+              <w:rPr>
+                <w:rFonts w:ascii="Arial" w:hAnsi="Arial" w:cs="Arial"/>
+                <w:b/>
+                <w:bCs/>
+                <w:color w:val="000000"/>
+                <w:sz w:val="22"/>
+                <w:szCs w:val="22"/>
+                <w:shd w:val="clear" w:color="auto" w:fill="CFE2F3"/>
+              </w:rPr>
+              <w:t>Method</w:t>
+            </w:r>
+          </w:p>
+        </w:tc>
+        <w:tc>
+          <w:tcPr>
+            <w:tcW w:w="0" w:type="auto"/>
+            <w:tcBorders>
+              <w:top w:val="single" w:sz="8" w:space="0" w:color="000000"/>
+              <w:left w:val="single" w:sz="8" w:space="0" w:color="000000"/>
+              <w:bottom w:val="single" w:sz="8" w:space="0" w:color="000000"/>
+              <w:right w:val="single" w:sz="8" w:space="0" w:color="000000"/>
+            </w:tcBorders>
+            <w:shd w:val="clear" w:color="auto" w:fill="CFE2F3"/>
+            <w:tcMar>
+              <w:top w:w="100" w:type="dxa"/>
+              <w:left w:w="100" w:type="dxa"/>
+              <w:bottom w:w="100" w:type="dxa"/>
+              <w:right w:w="100" w:type="dxa"/>
+            </w:tcMar>
+            <w:hideMark/>
+          </w:tcPr>
+          <w:p>
+            <w:pPr>
+              <w:ind w:right="-260"/>
+              <w:jc w:val="center"/>
+              <w:rPr>
+                <w:rFonts w:ascii="Times New Roman" w:hAnsi="Times New Roman" w:cs="Times New Roman"/>
+              </w:rPr>
+            </w:pPr>
+            <w:r>
+              <w:rPr>
+                <w:rFonts w:ascii="Arial" w:hAnsi="Arial" w:cs="Arial"/>
+                <w:b/>
+                <w:bCs/>
+                <w:color w:val="000000"/>
+                <w:sz w:val="22"/>
+                <w:szCs w:val="22"/>
+                <w:shd w:val="clear" w:color="auto" w:fill="CFE2F3"/>
+              </w:rPr>
+              <w:t>URL</w:t>
+            </w:r>
+          </w:p>
+        </w:tc>
+      </w:tr>
+      <w:tr>
+        <w:trPr>
+          <w:trHeight w:val="288"/>
+        </w:trPr>
+        <w:tc>
+          <w:tcPr>
+            <w:tcW w:w="0" w:type="auto"/>
+            <w:tcBorders>
+              <w:top w:val="single" w:sz="8" w:space="0" w:color="000000"/>
+              <w:left w:val="single" w:sz="8" w:space="0" w:color="000000"/>
+              <w:bottom w:val="single" w:sz="8" w:space="0" w:color="000000"/>
+              <w:right w:val="single" w:sz="8" w:space="0" w:color="000000"/>
+            </w:tcBorders>
+            <w:tcMar>
+              <w:top w:w="100" w:type="dxa"/>
+              <w:left w:w="100" w:type="dxa"/>
+              <w:bottom w:w="100" w:type="dxa"/>
+              <w:right w:w="100" w:type="dxa"/>
+            </w:tcMar>
+            <w:hideMark/>
+          </w:tcPr>
+          <w:p>
+            <w:pPr>
+              <w:ind w:right="-260"/>
+              <w:rPr>
+                <w:rFonts w:ascii="Times New Roman" w:hAnsi="Times New Roman" w:cs="Times New Roman"/>
+              </w:rPr>
+            </w:pPr>
+            <w:r>
+              <w:rPr>
+                <w:rFonts w:ascii="Consolas" w:hAnsi="Consolas" w:cs="Times New Roman"/>
+                <w:b/>
+                <w:bCs/>
+                <w:color w:val="741B47"/>
+                <w:sz w:val="22"/>
+                <w:szCs w:val="22"/>
+              </w:rPr>
+              <w:t>GET</w:t>
+            </w:r>
+          </w:p>
+        </w:tc>
+        <w:tc>
+          <w:tcPr>
+            <w:tcW w:w="0" w:type="auto"/>
+            <w:tcBorders>
+              <w:top w:val="single" w:sz="8" w:space="0" w:color="000000"/>
+              <w:left w:val="single" w:sz="8" w:space="0" w:color="000000"/>
+              <w:bottom w:val="single" w:sz="8" w:space="0" w:color="000000"/>
+              <w:right w:val="single" w:sz="8" w:space="0" w:color="000000"/>
+            </w:tcBorders>
+            <w:tcMar>
+              <w:top w:w="100" w:type="dxa"/>
+              <w:left w:w="100" w:type="dxa"/>
+              <w:bottom w:w="100" w:type="dxa"/>
+              <w:right w:w="100" w:type="dxa"/>
+            </w:tcMar>
+            <w:hideMark/>
+          </w:tcPr>
+          <w:p>
+            <w:pPr>
+              <w:ind w:right="-260"/>
+              <w:rPr>
+                <w:rFonts w:ascii="Arial" w:hAnsi="Arial" w:cs="Arial"/>
+                <w:i/>
+              </w:rPr>
+            </w:pPr>
+            <w:r>
+              <w:rPr>
+                <w:rFonts w:ascii="Arial" w:hAnsi="Arial" w:cs="Arial"/>
+                <w:i/>
+              </w:rPr>
+              <w:t>curl -</w:t>
+            </w:r>
+            <w:proofErr w:type="spellStart"/>
+            <w:r>
+              <w:rPr>
+                <w:rFonts w:ascii="Arial" w:hAnsi="Arial" w:cs="Arial"/>
+                <w:i/>
+              </w:rPr>
+              <w:t>i</w:t>
+            </w:r>
+            <w:proofErr w:type="spellEnd"/>
+            <w:r>
+              <w:rPr>
+                <w:rFonts w:ascii="Arial" w:hAnsi="Arial" w:cs="Arial"/>
+                <w:i/>
+              </w:rPr>
+              <w:t xml:space="preserve"> http://localhost:5000/guesses</w:t>
+            </w:r>
+          </w:p>
+        </w:tc>
+      </w:tr>
+    </w:tbl>
+    <w:p>
+      <w:pPr>
+        <w:rPr>
+          <w:rFonts w:ascii="Arial" w:hAnsi="Arial" w:cs="Arial"/>
+          <w:i/>
           <w:color w:val="000000"/>
         </w:rPr>
       </w:pPr>
-      <w:r>
-        <w:rPr>
-          <w:rFonts w:ascii="Arial" w:hAnsi="Arial" w:cs="Arial"/>
-        </w:rPr>
-        <w:t xml:space="preserve">$ </w:t>
-      </w:r>
-      <w:r>
-        <w:rPr>
-          <w:rFonts w:ascii="Arial" w:hAnsi="Arial" w:cs="Arial"/>
-          <w:color w:val="000000"/>
-        </w:rPr>
-        <w:t>curl -i -H "Content-Type: application/json" -X POST -d '{"minimum":23,"maximum":27,"correct":24}'</w:t>
-      </w:r>
-    </w:p>
-    <w:p>
-      <w:pPr>
-        <w:jc w:val="both"/>
-        <w:rPr>
-          <w:rFonts w:ascii="Arial" w:hAnsi="Arial" w:cs="Arial"/>
-        </w:rPr>
-      </w:pPr>
-    </w:p>
-    <w:p>
-      <w:pPr>
-        <w:widowControl w:val="0"/>
-        <w:tabs>
-          <w:tab w:val="left" w:pos="560"/>
-          <w:tab w:val="left" w:pos="1120"/>
-          <w:tab w:val="left" w:pos="1680"/>
-          <w:tab w:val="left" w:pos="2240"/>
-          <w:tab w:val="left" w:pos="2800"/>
-          <w:tab w:val="left" w:pos="3360"/>
-          <w:tab w:val="left" w:pos="3920"/>
-          <w:tab w:val="left" w:pos="4480"/>
-          <w:tab w:val="left" w:pos="5040"/>
-          <w:tab w:val="left" w:pos="5600"/>
-          <w:tab w:val="left" w:pos="6160"/>
-          <w:tab w:val="left" w:pos="6720"/>
-        </w:tabs>
-        <w:autoSpaceDE w:val="0"/>
-        <w:autoSpaceDN w:val="0"/>
-        <w:adjustRightInd w:val="0"/>
-        <w:rPr>
-          <w:rFonts w:ascii="Arial" w:hAnsi="Arial" w:cs="Arial"/>
-          <w:color w:val="000000"/>
-        </w:rPr>
-      </w:pPr>
-    </w:p>
-    <w:p>
-      <w:pPr>
-        <w:jc w:val="both"/>
-        <w:rPr>
-          <w:rFonts w:ascii="Arial" w:hAnsi="Arial" w:cs="Arial"/>
-          <w:color w:val="000000"/>
-        </w:rPr>
-      </w:pPr>
-    </w:p>
-    <w:p>
-      <w:pPr>
-        <w:jc w:val="both"/>
-        <w:rPr>
-          <w:rFonts w:ascii="Arial" w:hAnsi="Arial" w:cs="Arial"/>
-          <w:color w:val="000000"/>
-        </w:rPr>
-      </w:pPr>
-      <w:r>
-        <w:rPr>
-          <w:rFonts w:ascii="Arial" w:hAnsi="Arial" w:cs="Arial"/>
-          <w:color w:val="000000"/>
-        </w:rPr>
-        <w:t>Example: For invalid requests</w:t>
-      </w:r>
-      <w:r>
-        <w:rPr>
-          <w:rFonts w:ascii="Arial" w:hAnsi="Arial" w:cs="Arial"/>
-          <w:color w:val="000000"/>
-        </w:rPr>
-        <w:t xml:space="preserve"> </w:t>
-      </w:r>
-      <w:r>
-        <w:rPr>
-          <w:rFonts w:ascii="Arial" w:hAnsi="Arial" w:cs="Arial"/>
-          <w:color w:val="000000"/>
-        </w:rPr>
-        <w:t>i.e., if value is not in range:</w:t>
-      </w:r>
-    </w:p>
-    <w:p>
-      <w:pPr>
-        <w:jc w:val="center"/>
-        <w:rPr>
-          <w:rFonts w:ascii="Arial" w:hAnsi="Arial" w:cs="Arial"/>
-          <w:color w:val="000000"/>
-        </w:rPr>
-      </w:pPr>
-      <w:r>
-        <w:rPr>
-          <w:rFonts w:ascii="Arial" w:hAnsi="Arial" w:cs="Arial"/>
-          <w:color w:val="000000"/>
-        </w:rPr>
-        <w:t>curl -i -H "Content-Type: application/json" -X POST -d '{"minimum":23,"maximum":27,"correct":28}’ http://localhost:5000/range</w:t>
-      </w:r>
-    </w:p>
-    <w:p>
-      <w:pPr>
-        <w:jc w:val="both"/>
-        <w:rPr>
-          <w:rFonts w:ascii="Arial" w:hAnsi="Arial" w:cs="Arial"/>
-        </w:rPr>
-      </w:pPr>
-    </w:p>
-    <w:p>
-      <w:pPr>
-        <w:jc w:val="both"/>
-        <w:rPr>
-          <w:rFonts w:ascii="Arial" w:hAnsi="Arial" w:cs="Arial"/>
-        </w:rPr>
-      </w:pPr>
-    </w:p>
-    <w:p>
-      <w:pPr>
-        <w:jc w:val="both"/>
-        <w:rPr>
-          <w:rFonts w:ascii="Arial" w:hAnsi="Arial" w:cs="Arial"/>
-        </w:rPr>
-      </w:pPr>
-      <w:r>
-        <w:rPr>
-          <w:rFonts w:ascii="Arial" w:hAnsi="Arial" w:cs="Arial"/>
-        </w:rPr>
-        <w:t>STEP 2:</w:t>
-      </w:r>
-      <w:r>
-        <w:rPr>
-          <w:rFonts w:ascii="Arial" w:hAnsi="Arial" w:cs="Arial"/>
-        </w:rPr>
-        <w:t xml:space="preserve"> </w:t>
-      </w:r>
-      <w:r>
-        <w:rPr>
-          <w:rFonts w:ascii="Arial" w:hAnsi="Arial" w:cs="Arial"/>
-        </w:rPr>
-        <w:t>Person</w:t>
-      </w:r>
-      <w:r>
-        <w:rPr>
-          <w:rFonts w:ascii="Arial" w:hAnsi="Arial" w:cs="Arial"/>
-        </w:rPr>
-        <w:t xml:space="preserve"> B comes and gets the range by calling /range using GET and sees the maximum and minimum values</w:t>
-      </w:r>
-      <w:r>
-        <w:rPr>
-          <w:rFonts w:ascii="Arial" w:hAnsi="Arial" w:cs="Arial"/>
-        </w:rPr>
-        <w:t>.</w:t>
-      </w:r>
-    </w:p>
-    <w:p>
-      <w:pPr>
-        <w:jc w:val="both"/>
-        <w:rPr>
-          <w:rFonts w:ascii="Arial" w:hAnsi="Arial" w:cs="Arial"/>
-        </w:rPr>
-      </w:pPr>
-    </w:p>
-    <w:p>
-      <w:pPr>
-        <w:jc w:val="center"/>
-        <w:rPr>
-          <w:rFonts w:ascii="Arial" w:hAnsi="Arial" w:cs="Arial"/>
-        </w:rPr>
-      </w:pPr>
-      <w:r>
-        <w:rPr>
-          <w:rFonts w:ascii="Arial" w:hAnsi="Arial" w:cs="Arial"/>
-          <w:color w:val="000000"/>
-        </w:rPr>
-        <w:t>curl -i http://localhost:5000/range</w:t>
-      </w:r>
-    </w:p>
-    <w:p>
-      <w:pPr>
-        <w:jc w:val="both"/>
-        <w:rPr>
-          <w:rFonts w:ascii="Arial" w:hAnsi="Arial" w:cs="Arial"/>
-        </w:rPr>
-      </w:pPr>
-    </w:p>
-    <w:p>
-      <w:pPr>
-        <w:jc w:val="both"/>
-        <w:rPr>
-          <w:rFonts w:ascii="Arial" w:hAnsi="Arial" w:cs="Arial"/>
-        </w:rPr>
-      </w:pPr>
-    </w:p>
-    <w:p>
-      <w:pPr>
-        <w:jc w:val="both"/>
-        <w:rPr>
-          <w:rFonts w:ascii="Arial" w:hAnsi="Arial" w:cs="Arial"/>
-        </w:rPr>
-      </w:pPr>
-      <w:r>
-        <w:rPr>
-          <w:rFonts w:ascii="Arial" w:hAnsi="Arial" w:cs="Arial"/>
-        </w:rPr>
-        <w:t xml:space="preserve">STEP </w:t>
-      </w:r>
-      <w:r>
-        <w:rPr>
-          <w:rFonts w:ascii="Arial" w:hAnsi="Arial" w:cs="Arial"/>
-        </w:rPr>
-        <w:t>3</w:t>
-      </w:r>
-      <w:r>
-        <w:rPr>
-          <w:rFonts w:ascii="Arial" w:hAnsi="Arial" w:cs="Arial"/>
-        </w:rPr>
-        <w:t>:</w:t>
-      </w:r>
-      <w:r>
-        <w:rPr>
-          <w:rFonts w:ascii="Arial" w:hAnsi="Arial" w:cs="Arial"/>
-        </w:rPr>
-        <w:t xml:space="preserve"> </w:t>
-      </w:r>
-      <w:r>
-        <w:rPr>
-          <w:rFonts w:ascii="Arial" w:hAnsi="Arial" w:cs="Arial"/>
-        </w:rPr>
-        <w:t xml:space="preserve">Person B </w:t>
-      </w:r>
-      <w:r>
-        <w:rPr>
-          <w:rFonts w:ascii="Arial" w:hAnsi="Arial" w:cs="Arial"/>
-        </w:rPr>
-        <w:t xml:space="preserve">tries to guess the value assigned by A </w:t>
-      </w:r>
-      <w:r>
-        <w:rPr>
-          <w:rFonts w:ascii="Arial" w:hAnsi="Arial" w:cs="Arial"/>
-        </w:rPr>
-        <w:t xml:space="preserve">using POST (guess) and </w:t>
-      </w:r>
-      <w:r>
-        <w:rPr>
-          <w:rFonts w:ascii="Arial" w:hAnsi="Arial" w:cs="Arial"/>
-        </w:rPr>
-        <w:t>gets responses according in JSON format</w:t>
-      </w:r>
-      <w:r>
-        <w:rPr>
-          <w:rFonts w:ascii="Arial" w:hAnsi="Arial" w:cs="Arial"/>
-        </w:rPr>
-        <w:t>.</w:t>
-      </w:r>
-    </w:p>
-    <w:p>
-      <w:pPr>
-        <w:jc w:val="both"/>
-        <w:rPr>
-          <w:rFonts w:ascii="Arial" w:hAnsi="Arial" w:cs="Arial"/>
-        </w:rPr>
-      </w:pPr>
-    </w:p>
-    <w:p>
-      <w:pPr>
-        <w:jc w:val="center"/>
-        <w:rPr>
-          <w:rFonts w:ascii="Arial" w:hAnsi="Arial" w:cs="Arial"/>
-          <w:color w:val="000000"/>
-        </w:rPr>
-      </w:pPr>
-      <w:r>
-        <w:rPr>
-          <w:rFonts w:ascii="Arial" w:hAnsi="Arial" w:cs="Arial"/>
-        </w:rPr>
-        <w:t xml:space="preserve">Example: </w:t>
-      </w:r>
-      <w:r>
-        <w:rPr>
-          <w:rFonts w:ascii="Arial" w:hAnsi="Arial" w:cs="Arial"/>
-          <w:color w:val="000000"/>
-        </w:rPr>
-        <w:t xml:space="preserve">curl -i -H "Content-Type: application/json" -X POST -d '{"guess": 28}' </w:t>
-      </w:r>
-      <w:hyperlink r:id="rId5" w:history="1">
-        <w:r>
-          <w:rPr>
-            <w:rStyle w:val="Hyperlink"/>
-            <w:rFonts w:ascii="Arial" w:hAnsi="Arial" w:cs="Arial"/>
-          </w:rPr>
-          <w:t>http://localhost:5000/guesses</w:t>
-        </w:r>
-      </w:hyperlink>
-    </w:p>
-    <w:p>
-      <w:pPr>
-        <w:jc w:val="both"/>
-        <w:rPr>
-          <w:rFonts w:ascii="Arial" w:hAnsi="Arial" w:cs="Arial"/>
-          <w:color w:val="000000"/>
-        </w:rPr>
-      </w:pPr>
-    </w:p>
-    <w:p>
-      <w:pPr>
-        <w:jc w:val="both"/>
-        <w:rPr>
-          <w:rFonts w:ascii="Arial" w:hAnsi="Arial" w:cs="Arial"/>
-          <w:color w:val="000000"/>
-        </w:rPr>
-      </w:pPr>
-    </w:p>
-    <w:p>
-      <w:pPr>
-        <w:jc w:val="both"/>
-        <w:rPr>
-          <w:rFonts w:ascii="Arial" w:hAnsi="Arial" w:cs="Arial"/>
-          <w:color w:val="000000"/>
-        </w:rPr>
-      </w:pPr>
-    </w:p>
-    <w:p>
-      <w:pPr>
-        <w:jc w:val="both"/>
-        <w:rPr>
-          <w:rFonts w:ascii="Arial" w:hAnsi="Arial" w:cs="Arial"/>
-          <w:color w:val="000000"/>
-        </w:rPr>
-      </w:pPr>
-    </w:p>
-    <w:p>
-      <w:pPr>
-        <w:jc w:val="both"/>
-        <w:rPr>
-          <w:rFonts w:ascii="Arial" w:hAnsi="Arial" w:cs="Arial"/>
-        </w:rPr>
-      </w:pPr>
-    </w:p>
-    <w:p>
-      <w:pPr>
-        <w:jc w:val="both"/>
-        <w:rPr>
-          <w:rFonts w:ascii="Arial" w:hAnsi="Arial" w:cs="Arial"/>
-        </w:rPr>
-      </w:pPr>
-      <w:r>
-        <w:rPr>
-          <w:rFonts w:ascii="Arial" w:hAnsi="Arial" w:cs="Arial"/>
-        </w:rPr>
-        <w:t xml:space="preserve">STEP </w:t>
-      </w:r>
-      <w:r>
-        <w:rPr>
-          <w:rFonts w:ascii="Arial" w:hAnsi="Arial" w:cs="Arial"/>
-        </w:rPr>
-        <w:t>4</w:t>
-      </w:r>
-      <w:r>
-        <w:rPr>
-          <w:rFonts w:ascii="Arial" w:hAnsi="Arial" w:cs="Arial"/>
-        </w:rPr>
-        <w:t xml:space="preserve">: </w:t>
-      </w:r>
-      <w:r>
-        <w:rPr>
-          <w:rFonts w:ascii="Arial" w:hAnsi="Arial" w:cs="Arial"/>
-        </w:rPr>
-        <w:t xml:space="preserve">After a few guesses or after guessing the correct value Person B can see the </w:t>
-      </w:r>
-      <w:r>
-        <w:rPr>
-          <w:rFonts w:ascii="Arial" w:hAnsi="Arial" w:cs="Arial"/>
-        </w:rPr>
-        <w:t xml:space="preserve">guess </w:t>
-      </w:r>
-      <w:r>
-        <w:rPr>
-          <w:rFonts w:ascii="Arial" w:hAnsi="Arial" w:cs="Arial"/>
-        </w:rPr>
-        <w:t>history of JSON output.</w:t>
-      </w:r>
-      <w:r>
-        <w:rPr>
-          <w:rFonts w:ascii="Arial" w:hAnsi="Arial" w:cs="Arial"/>
-        </w:rPr>
-        <w:t xml:space="preserve"> By using GET on /guess</w:t>
-      </w:r>
-      <w:r>
-        <w:rPr>
-          <w:rFonts w:ascii="Arial" w:hAnsi="Arial" w:cs="Arial"/>
-        </w:rPr>
-        <w:t>. As we use /guess as the end point.</w:t>
-      </w:r>
-    </w:p>
-    <w:p>
-      <w:pPr>
-        <w:jc w:val="both"/>
-        <w:rPr>
-          <w:rFonts w:ascii="Arial" w:hAnsi="Arial" w:cs="Arial"/>
-        </w:rPr>
-      </w:pPr>
-    </w:p>
-    <w:p>
-      <w:pPr>
-        <w:jc w:val="center"/>
-        <w:rPr>
-          <w:rFonts w:ascii="Arial" w:hAnsi="Arial" w:cs="Arial"/>
-          <w:color w:val="000000"/>
-        </w:rPr>
-      </w:pPr>
-      <w:r>
-        <w:rPr>
-          <w:rFonts w:ascii="Arial" w:hAnsi="Arial" w:cs="Arial"/>
-        </w:rPr>
-        <w:t xml:space="preserve">For example: </w:t>
-      </w:r>
-      <w:r>
-        <w:rPr>
-          <w:rFonts w:ascii="Arial" w:hAnsi="Arial" w:cs="Arial"/>
-          <w:color w:val="400BD9"/>
-        </w:rPr>
-        <w:t xml:space="preserve">$ </w:t>
-      </w:r>
-      <w:r>
-        <w:rPr>
-          <w:rFonts w:ascii="Arial" w:hAnsi="Arial" w:cs="Arial"/>
-          <w:color w:val="000000"/>
-        </w:rPr>
-        <w:t xml:space="preserve">curl -i </w:t>
-      </w:r>
-      <w:hyperlink r:id="rId6" w:history="1">
-        <w:r>
-          <w:rPr>
-            <w:rStyle w:val="Hyperlink"/>
-            <w:rFonts w:ascii="Arial" w:hAnsi="Arial" w:cs="Arial"/>
-          </w:rPr>
-          <w:t>http://localhost:5000/guesses</w:t>
-        </w:r>
-      </w:hyperlink>
     </w:p>
     <w:p>
       <w:pPr>
@@ -2715,6 +3330,18 @@
       <w:u w:val="single"/>
     </w:rPr>
   </w:style>
+  <w:style w:type="character" w:styleId="FollowedHyperlink">
+    <w:name w:val="FollowedHyperlink"/>
+    <w:basedOn w:val="DefaultParagraphFont"/>
+    <w:uiPriority w:val="99"/>
+    <w:semiHidden/>
+    <w:unhideWhenUsed/>
+    <w:rsid w:val="00123E42"/>
+    <w:rPr>
+      <w:color w:val="954F72" w:themeColor="followedHyperlink"/>
+      <w:u w:val="single"/>
+    </w:rPr>
+  </w:style>
 </w:styles>
 </file>
 

</xml_diff>

<commit_message>
aded testing part in doc
</commit_message>
<xml_diff>
--- a/Approach and Usage.docx
+++ b/Approach and Usage.docx
@@ -902,9 +902,7 @@
           <w:rFonts w:ascii="Arial" w:hAnsi="Arial" w:cs="Arial"/>
         </w:rPr>
       </w:pPr>
-      <w:bookmarkStart w:id="0" w:name="_GoBack"/>
-    </w:p>
-    <w:bookmarkEnd w:id="0"/>
+    </w:p>
     <w:p>
       <w:pPr>
         <w:jc w:val="both"/>
@@ -2510,23 +2508,7 @@
                   <w:rFonts w:ascii="Arial" w:hAnsi="Arial" w:cs="Arial"/>
                   <w:i/>
                 </w:rPr>
-                <w:t>http:</w:t>
-              </w:r>
-              <w:r>
-                <w:rPr>
-                  <w:rStyle w:val="Hyperlink"/>
-                  <w:rFonts w:ascii="Arial" w:hAnsi="Arial" w:cs="Arial"/>
-                  <w:i/>
-                </w:rPr>
-                <w:t>/</w:t>
-              </w:r>
-              <w:r>
-                <w:rPr>
-                  <w:rStyle w:val="Hyperlink"/>
-                  <w:rFonts w:ascii="Arial" w:hAnsi="Arial" w:cs="Arial"/>
-                  <w:i/>
-                </w:rPr>
-                <w:t>/localhost:5000/guesses</w:t>
+                <w:t>http://localhost:5000/guesses</w:t>
               </w:r>
             </w:hyperlink>
           </w:p>
@@ -2844,6 +2826,151 @@
         </w:rPr>
         <w:sym w:font="Wingdings" w:char="F04A"/>
       </w:r>
+    </w:p>
+    <w:p>
+      <w:pPr>
+        <w:rPr>
+          <w:rFonts w:ascii="Arial" w:hAnsi="Arial" w:cs="Arial"/>
+          <w:color w:val="000000"/>
+        </w:rPr>
+      </w:pPr>
+    </w:p>
+    <w:p>
+      <w:pPr>
+        <w:rPr>
+          <w:rFonts w:ascii="Arial" w:hAnsi="Arial" w:cs="Arial"/>
+          <w:color w:val="000000"/>
+        </w:rPr>
+      </w:pPr>
+    </w:p>
+    <w:p>
+      <w:pPr>
+        <w:rPr>
+          <w:rFonts w:ascii="Arial" w:hAnsi="Arial" w:cs="Arial"/>
+          <w:color w:val="000000"/>
+        </w:rPr>
+      </w:pPr>
+      <w:bookmarkStart w:id="0" w:name="_GoBack"/>
+      <w:bookmarkEnd w:id="0"/>
+    </w:p>
+    <w:p>
+      <w:pPr>
+        <w:rPr>
+          <w:rFonts w:ascii="Arial" w:hAnsi="Arial" w:cs="Arial"/>
+          <w:b/>
+          <w:color w:val="000000"/>
+          <w:sz w:val="28"/>
+          <w:szCs w:val="28"/>
+        </w:rPr>
+      </w:pPr>
+      <w:r>
+        <w:rPr>
+          <w:rFonts w:ascii="Arial" w:hAnsi="Arial" w:cs="Arial"/>
+          <w:b/>
+          <w:color w:val="000000"/>
+          <w:sz w:val="28"/>
+          <w:szCs w:val="28"/>
+        </w:rPr>
+        <w:t>Testing:</w:t>
+      </w:r>
+    </w:p>
+    <w:p>
+      <w:pPr>
+        <w:rPr>
+          <w:rFonts w:ascii="Arial" w:hAnsi="Arial" w:cs="Arial"/>
+          <w:color w:val="000000"/>
+        </w:rPr>
+      </w:pPr>
+    </w:p>
+    <w:p>
+      <w:pPr>
+        <w:rPr>
+          <w:rFonts w:ascii="Arial" w:hAnsi="Arial" w:cs="Arial"/>
+          <w:color w:val="000000"/>
+        </w:rPr>
+      </w:pPr>
+      <w:r>
+        <w:rPr>
+          <w:rFonts w:ascii="Arial" w:hAnsi="Arial" w:cs="Arial"/>
+          <w:color w:val="000000"/>
+        </w:rPr>
+        <w:t>The Test script is run using:</w:t>
+      </w:r>
+    </w:p>
+    <w:p>
+      <w:pPr>
+        <w:rPr>
+          <w:rFonts w:ascii="Arial" w:hAnsi="Arial" w:cs="Arial"/>
+          <w:color w:val="000000"/>
+        </w:rPr>
+      </w:pPr>
+    </w:p>
+    <w:p>
+      <w:pPr>
+        <w:rPr>
+          <w:rFonts w:ascii="Arial" w:hAnsi="Arial" w:cs="Arial"/>
+          <w:i/>
+          <w:color w:val="000000"/>
+        </w:rPr>
+      </w:pPr>
+      <w:r>
+        <w:rPr>
+          <w:rFonts w:ascii="Arial" w:hAnsi="Arial" w:cs="Arial"/>
+          <w:i/>
+          <w:color w:val="000000"/>
+        </w:rPr>
+        <w:t xml:space="preserve">$ </w:t>
+      </w:r>
+      <w:proofErr w:type="spellStart"/>
+      <w:r>
+        <w:rPr>
+          <w:rFonts w:ascii="Arial" w:hAnsi="Arial" w:cs="Arial"/>
+          <w:i/>
+          <w:color w:val="000000"/>
+        </w:rPr>
+        <w:t>pytest</w:t>
+      </w:r>
+      <w:proofErr w:type="spellEnd"/>
+      <w:r>
+        <w:rPr>
+          <w:rFonts w:ascii="Arial" w:hAnsi="Arial" w:cs="Arial"/>
+          <w:i/>
+          <w:color w:val="000000"/>
+        </w:rPr>
+        <w:t xml:space="preserve"> testing.py</w:t>
+      </w:r>
+    </w:p>
+    <w:p>
+      <w:pPr>
+        <w:rPr>
+          <w:rFonts w:ascii="Arial" w:hAnsi="Arial" w:cs="Arial"/>
+          <w:i/>
+          <w:color w:val="000000"/>
+        </w:rPr>
+      </w:pPr>
+    </w:p>
+    <w:p>
+      <w:pPr>
+        <w:rPr>
+          <w:rFonts w:ascii="Arial" w:hAnsi="Arial" w:cs="Arial"/>
+          <w:color w:val="000000"/>
+        </w:rPr>
+      </w:pPr>
+      <w:r>
+        <w:rPr>
+          <w:rFonts w:ascii="Arial" w:hAnsi="Arial" w:cs="Arial"/>
+          <w:color w:val="000000"/>
+        </w:rPr>
+        <w:t>It runs automated test cases against the numbers_httpserver.py</w:t>
+      </w:r>
+    </w:p>
+    <w:p>
+      <w:pPr>
+        <w:rPr>
+          <w:rFonts w:ascii="Arial" w:hAnsi="Arial" w:cs="Arial"/>
+          <w:color w:val="000000"/>
+        </w:rPr>
+      </w:pPr>
     </w:p>
     <w:p>
       <w:pPr>

</xml_diff>